<commit_message>
Prova 1 de Telecom
</commit_message>
<xml_diff>
--- a/Prova1/RelatórioP1.docx
+++ b/Prova1/RelatórioP1.docx
@@ -151,23 +151,7 @@
           <w:rFonts w:ascii="Times New Roman" w:hAnsi="Times New Roman" w:cs="Times New Roman"/>
           <w:sz w:val="24"/>
         </w:rPr>
-        <w:t xml:space="preserve">Criar um Gerador de Função pelo </w:t>
-      </w:r>
-      <w:proofErr w:type="spellStart"/>
-      <w:r>
-        <w:rPr>
-          <w:rFonts w:ascii="Times New Roman" w:hAnsi="Times New Roman" w:cs="Times New Roman"/>
-          <w:sz w:val="24"/>
-        </w:rPr>
-        <w:t>Labview</w:t>
-      </w:r>
-      <w:proofErr w:type="spellEnd"/>
-      <w:r>
-        <w:rPr>
-          <w:rFonts w:ascii="Times New Roman" w:hAnsi="Times New Roman" w:cs="Times New Roman"/>
-          <w:sz w:val="24"/>
-        </w:rPr>
-        <w:t xml:space="preserve"> – P1</w:t>
+        <w:t>Criar um Gerador de Função pelo Labview – P1</w:t>
       </w:r>
     </w:p>
     <w:p>
@@ -511,22 +495,124 @@
     </w:p>
     <w:p>
       <w:pPr>
-        <w:jc w:val="both"/>
-        <w:rPr>
-          <w:rFonts w:ascii="Times New Roman" w:hAnsi="Times New Roman" w:cs="Times New Roman"/>
-          <w:color w:val="000000" w:themeColor="text1"/>
-          <w:sz w:val="24"/>
-          <w:szCs w:val="24"/>
-        </w:rPr>
-      </w:pPr>
-      <w:r>
-        <w:rPr>
-          <w:rFonts w:ascii="Times New Roman" w:hAnsi="Times New Roman" w:cs="Times New Roman"/>
-          <w:color w:val="000000" w:themeColor="text1"/>
-          <w:sz w:val="24"/>
-          <w:szCs w:val="24"/>
+        <w:pStyle w:val="font7"/>
+        <w:spacing w:before="0" w:beforeAutospacing="0" w:after="0" w:afterAutospacing="0"/>
+        <w:jc w:val="both"/>
+        <w:textAlignment w:val="baseline"/>
+        <w:rPr>
+          <w:color w:val="000000" w:themeColor="text1"/>
+        </w:rPr>
+      </w:pPr>
+      <w:r>
+        <w:rPr>
+          <w:color w:val="000000" w:themeColor="text1"/>
         </w:rPr>
         <w:tab/>
+      </w:r>
+      <w:r>
+        <w:rPr>
+          <w:rStyle w:val="transparent"/>
+          <w:color w:val="000000" w:themeColor="text1"/>
+          <w:bdr w:val="none" w:sz="0" w:space="0" w:color="auto" w:frame="1"/>
+        </w:rPr>
+        <w:t>As ondas senoidais múltiplas inteiras n da fundamental são chamadas harmônicos de ordem n. </w:t>
+      </w:r>
+    </w:p>
+    <w:p>
+      <w:pPr>
+        <w:pStyle w:val="font7"/>
+        <w:spacing w:before="0" w:beforeAutospacing="0" w:after="0" w:afterAutospacing="0"/>
+        <w:ind w:firstLine="708"/>
+        <w:jc w:val="both"/>
+        <w:textAlignment w:val="baseline"/>
+        <w:rPr>
+          <w:rStyle w:val="transparent"/>
+          <w:color w:val="000000" w:themeColor="text1"/>
+          <w:bdr w:val="none" w:sz="0" w:space="0" w:color="auto" w:frame="1"/>
+        </w:rPr>
+      </w:pPr>
+      <w:r>
+        <w:rPr>
+          <w:rStyle w:val="transparent"/>
+          <w:color w:val="000000" w:themeColor="text1"/>
+          <w:bdr w:val="none" w:sz="0" w:space="0" w:color="auto" w:frame="1"/>
+        </w:rPr>
+        <w:t xml:space="preserve">A onda senoidal é a onda mais simples ou pura que existe, pois se origina da projeção sobre uma reta de um ponto girando em círculo. A </w:t>
+      </w:r>
+      <w:proofErr w:type="spellStart"/>
+      <w:r>
+        <w:rPr>
+          <w:rStyle w:val="transparent"/>
+          <w:color w:val="000000" w:themeColor="text1"/>
+          <w:bdr w:val="none" w:sz="0" w:space="0" w:color="auto" w:frame="1"/>
+        </w:rPr>
+        <w:t>senóide</w:t>
+      </w:r>
+      <w:proofErr w:type="spellEnd"/>
+      <w:r>
+        <w:rPr>
+          <w:rStyle w:val="transparent"/>
+          <w:color w:val="000000" w:themeColor="text1"/>
+          <w:bdr w:val="none" w:sz="0" w:space="0" w:color="auto" w:frame="1"/>
+        </w:rPr>
+        <w:t xml:space="preserve"> tem uma única frequência, e para completar a sua descrição basta indicar a sua amplitude (valor absoluto máximo atingido) e a sua fase. Fourier mostrou que um sinal periódico x(t) com período </w:t>
+      </w:r>
+      <w:proofErr w:type="spellStart"/>
+      <w:r>
+        <w:rPr>
+          <w:rStyle w:val="transparent"/>
+          <w:color w:val="000000" w:themeColor="text1"/>
+          <w:bdr w:val="none" w:sz="0" w:space="0" w:color="auto" w:frame="1"/>
+        </w:rPr>
+        <w:t>T</w:t>
+      </w:r>
+      <w:r>
+        <w:rPr>
+          <w:rStyle w:val="transparent"/>
+          <w:color w:val="000000" w:themeColor="text1"/>
+          <w:bdr w:val="none" w:sz="0" w:space="0" w:color="auto" w:frame="1"/>
+        </w:rPr>
+        <w:t>o</w:t>
+      </w:r>
+      <w:proofErr w:type="spellEnd"/>
+      <w:r>
+        <w:rPr>
+          <w:rStyle w:val="transparent"/>
+          <w:color w:val="000000" w:themeColor="text1"/>
+          <w:bdr w:val="none" w:sz="0" w:space="0" w:color="auto" w:frame="1"/>
+        </w:rPr>
+        <w:t>.</w:t>
+      </w:r>
+    </w:p>
+    <w:p>
+      <w:pPr>
+        <w:pStyle w:val="font7"/>
+        <w:spacing w:before="0" w:beforeAutospacing="0" w:after="0" w:afterAutospacing="0"/>
+        <w:ind w:firstLine="708"/>
+        <w:jc w:val="both"/>
+        <w:textAlignment w:val="baseline"/>
+        <w:rPr>
+          <w:color w:val="000000" w:themeColor="text1"/>
+        </w:rPr>
+      </w:pPr>
+    </w:p>
+    <w:p>
+      <w:pPr>
+        <w:jc w:val="both"/>
+        <w:rPr>
+          <w:rFonts w:ascii="Times New Roman" w:hAnsi="Times New Roman" w:cs="Times New Roman"/>
+          <w:color w:val="000000" w:themeColor="text1"/>
+          <w:sz w:val="28"/>
+          <w:szCs w:val="24"/>
+        </w:rPr>
+      </w:pPr>
+      <w:r>
+        <w:rPr>
+          <w:rFonts w:ascii="Times New Roman" w:hAnsi="Times New Roman" w:cs="Times New Roman"/>
+          <w:color w:val="000000" w:themeColor="text1"/>
+          <w:sz w:val="28"/>
+          <w:szCs w:val="24"/>
+        </w:rPr>
         <w:t>Série Trigonométrica de Fourier para Sinais Contínuos:</w:t>
       </w:r>
     </w:p>
@@ -660,6 +746,7 @@
           <w:sz w:val="24"/>
           <w:szCs w:val="24"/>
         </w:rPr>
+        <w:lastRenderedPageBreak/>
         <w:t xml:space="preserve">Onde: T = período fundamental do sinal x(t), </w:t>
       </w:r>
       <w:proofErr w:type="spellStart"/>
@@ -701,7 +788,6 @@
           <w:sz w:val="24"/>
           <w:szCs w:val="24"/>
         </w:rPr>
-        <w:lastRenderedPageBreak/>
         <w:drawing>
           <wp:inline distT="0" distB="0" distL="0" distR="0" wp14:anchorId="6CF0A8DF" wp14:editId="6979F1A0">
             <wp:extent cx="4781550" cy="2552700"/>
@@ -787,90 +873,27 @@
           <w:sz w:val="24"/>
           <w:szCs w:val="24"/>
         </w:rPr>
-        <w:t xml:space="preserve">As figuras </w:t>
-      </w:r>
-      <w:r>
-        <w:rPr>
-          <w:rFonts w:ascii="Times New Roman" w:hAnsi="Times New Roman" w:cs="Times New Roman"/>
-          <w:color w:val="000000" w:themeColor="text1"/>
-          <w:sz w:val="24"/>
-          <w:szCs w:val="24"/>
-        </w:rPr>
-        <w:t>2</w:t>
-      </w:r>
-      <w:r>
-        <w:rPr>
-          <w:rFonts w:ascii="Times New Roman" w:hAnsi="Times New Roman" w:cs="Times New Roman"/>
-          <w:color w:val="000000" w:themeColor="text1"/>
-          <w:sz w:val="24"/>
-          <w:szCs w:val="24"/>
-        </w:rPr>
-        <w:t xml:space="preserve"> até </w:t>
-      </w:r>
-      <w:r>
-        <w:rPr>
-          <w:rFonts w:ascii="Times New Roman" w:hAnsi="Times New Roman" w:cs="Times New Roman"/>
-          <w:color w:val="000000" w:themeColor="text1"/>
-          <w:sz w:val="24"/>
-          <w:szCs w:val="24"/>
-        </w:rPr>
-        <w:t>6</w:t>
-      </w:r>
-      <w:r>
-        <w:rPr>
-          <w:rFonts w:ascii="Times New Roman" w:hAnsi="Times New Roman" w:cs="Times New Roman"/>
-          <w:color w:val="000000" w:themeColor="text1"/>
-          <w:sz w:val="24"/>
-          <w:szCs w:val="24"/>
-        </w:rPr>
-        <w:t xml:space="preserve"> abaixo mostram esboços do sinal x(t) aproximado pela série de Fourier.</w:t>
-      </w:r>
-    </w:p>
-    <w:p>
-      <w:pPr>
-        <w:jc w:val="both"/>
-        <w:rPr>
-          <w:rFonts w:ascii="Times New Roman" w:hAnsi="Times New Roman" w:cs="Times New Roman"/>
-          <w:color w:val="000000" w:themeColor="text1"/>
-          <w:sz w:val="24"/>
-          <w:szCs w:val="24"/>
-        </w:rPr>
-      </w:pPr>
-      <w:r>
-        <w:rPr>
-          <w:rFonts w:ascii="Times New Roman" w:hAnsi="Times New Roman" w:cs="Times New Roman"/>
-          <w:color w:val="000000" w:themeColor="text1"/>
-          <w:sz w:val="24"/>
-          <w:szCs w:val="24"/>
-        </w:rPr>
-        <w:t xml:space="preserve">Primeiramente na figura </w:t>
-      </w:r>
-      <w:r>
-        <w:rPr>
-          <w:rFonts w:ascii="Times New Roman" w:hAnsi="Times New Roman" w:cs="Times New Roman"/>
-          <w:color w:val="000000" w:themeColor="text1"/>
-          <w:sz w:val="24"/>
-          <w:szCs w:val="24"/>
-        </w:rPr>
-        <w:t>2</w:t>
-      </w:r>
-      <w:r>
-        <w:rPr>
-          <w:rFonts w:ascii="Times New Roman" w:hAnsi="Times New Roman" w:cs="Times New Roman"/>
-          <w:color w:val="000000" w:themeColor="text1"/>
-          <w:sz w:val="24"/>
-          <w:szCs w:val="24"/>
-        </w:rPr>
-        <w:t>, com apenas um termo (isto é, apenas k = 1), quando x(t) é simplesmente o seno</w:t>
-      </w:r>
-      <w:r>
-        <w:rPr>
-          <w:rFonts w:ascii="Times New Roman" w:hAnsi="Times New Roman" w:cs="Times New Roman"/>
-          <w:color w:val="000000" w:themeColor="text1"/>
-          <w:sz w:val="24"/>
-          <w:szCs w:val="24"/>
-        </w:rPr>
-        <w:t xml:space="preserve">: </w:t>
+        <w:t>As figuras 2 até 6 abaixo mostram esboços do sinal x(t) aproximado pela série de Fourier.</w:t>
+      </w:r>
+    </w:p>
+    <w:p>
+      <w:pPr>
+        <w:jc w:val="both"/>
+        <w:rPr>
+          <w:rFonts w:ascii="Times New Roman" w:hAnsi="Times New Roman" w:cs="Times New Roman"/>
+          <w:color w:val="000000" w:themeColor="text1"/>
+          <w:sz w:val="24"/>
+          <w:szCs w:val="24"/>
+        </w:rPr>
+      </w:pPr>
+      <w:r>
+        <w:rPr>
+          <w:rFonts w:ascii="Times New Roman" w:hAnsi="Times New Roman" w:cs="Times New Roman"/>
+          <w:color w:val="000000" w:themeColor="text1"/>
+          <w:sz w:val="24"/>
+          <w:szCs w:val="24"/>
+        </w:rPr>
+        <w:t xml:space="preserve">Primeiramente na figura 2, com apenas um termo (isto é, apenas k = 1), quando x(t) é simplesmente o seno: </w:t>
       </w:r>
     </w:p>
     <w:p>
@@ -1099,8 +1122,6 @@
           </wp:inline>
         </w:drawing>
       </w:r>
-      <w:bookmarkStart w:id="0" w:name="_GoBack"/>
-      <w:bookmarkEnd w:id="0"/>
     </w:p>
     <w:p>
       <w:pPr>
@@ -1206,43 +1227,7 @@
           <w:sz w:val="24"/>
           <w:szCs w:val="24"/>
         </w:rPr>
-        <w:t xml:space="preserve">Na figura </w:t>
-      </w:r>
-      <w:r>
-        <w:rPr>
-          <w:rFonts w:ascii="Times New Roman" w:hAnsi="Times New Roman" w:cs="Times New Roman"/>
-          <w:color w:val="000000" w:themeColor="text1"/>
-          <w:sz w:val="24"/>
-          <w:szCs w:val="24"/>
-        </w:rPr>
-        <w:t>4</w:t>
-      </w:r>
-      <w:r>
-        <w:rPr>
-          <w:rFonts w:ascii="Times New Roman" w:hAnsi="Times New Roman" w:cs="Times New Roman"/>
-          <w:color w:val="000000" w:themeColor="text1"/>
-          <w:sz w:val="24"/>
-          <w:szCs w:val="24"/>
-        </w:rPr>
-        <w:t xml:space="preserve"> vemos que com 2 termos (os dois primeiros termos não nulos, até k = 3, pois b2 = 0) temos a soma de 2 senos (e já </w:t>
-      </w:r>
-      <w:r>
-        <w:rPr>
-          <w:rFonts w:ascii="Times New Roman" w:hAnsi="Times New Roman" w:cs="Times New Roman"/>
-          <w:color w:val="000000" w:themeColor="text1"/>
-          <w:sz w:val="24"/>
-          <w:szCs w:val="24"/>
-        </w:rPr>
-        <w:t>se nota</w:t>
-      </w:r>
-      <w:r>
-        <w:rPr>
-          <w:rFonts w:ascii="Times New Roman" w:hAnsi="Times New Roman" w:cs="Times New Roman"/>
-          <w:color w:val="000000" w:themeColor="text1"/>
-          <w:sz w:val="24"/>
-          <w:szCs w:val="24"/>
-        </w:rPr>
-        <w:t xml:space="preserve"> 2 picos no sinal aproximado pela série): </w:t>
+        <w:t xml:space="preserve">Na figura 4 vemos que com 2 termos (os dois primeiros termos não nulos, até k = 3, pois b2 = 0) temos a soma de 2 senos (e já se nota 2 picos no sinal aproximado pela série): </w:t>
       </w:r>
     </w:p>
     <w:p>
@@ -1512,43 +1497,7 @@
           <w:sz w:val="24"/>
           <w:szCs w:val="24"/>
         </w:rPr>
-        <w:t xml:space="preserve">Depois, na figura </w:t>
-      </w:r>
-      <w:r>
-        <w:rPr>
-          <w:rFonts w:ascii="Times New Roman" w:hAnsi="Times New Roman" w:cs="Times New Roman"/>
-          <w:color w:val="000000" w:themeColor="text1"/>
-          <w:sz w:val="24"/>
-          <w:szCs w:val="24"/>
-        </w:rPr>
-        <w:t>4</w:t>
-      </w:r>
-      <w:r>
-        <w:rPr>
-          <w:rFonts w:ascii="Times New Roman" w:hAnsi="Times New Roman" w:cs="Times New Roman"/>
-          <w:color w:val="000000" w:themeColor="text1"/>
-          <w:sz w:val="24"/>
-          <w:szCs w:val="24"/>
-        </w:rPr>
-        <w:t xml:space="preserve">, com 3 termos (os três primeiros termos não nulos, até k = 5, pois b2 = 0 e b4 = 0) temos a soma de 3 senos (e agora já </w:t>
-      </w:r>
-      <w:r>
-        <w:rPr>
-          <w:rFonts w:ascii="Times New Roman" w:hAnsi="Times New Roman" w:cs="Times New Roman"/>
-          <w:color w:val="000000" w:themeColor="text1"/>
-          <w:sz w:val="24"/>
-          <w:szCs w:val="24"/>
-        </w:rPr>
-        <w:t>se nota</w:t>
-      </w:r>
-      <w:r>
-        <w:rPr>
-          <w:rFonts w:ascii="Times New Roman" w:hAnsi="Times New Roman" w:cs="Times New Roman"/>
-          <w:color w:val="000000" w:themeColor="text1"/>
-          <w:sz w:val="24"/>
-          <w:szCs w:val="24"/>
-        </w:rPr>
-        <w:t xml:space="preserve"> 3 picos no sinal aproximado pela série): </w:t>
+        <w:t xml:space="preserve">Depois, na figura 4, com 3 termos (os três primeiros termos não nulos, até k = 5, pois b2 = 0 e b4 = 0) temos a soma de 3 senos (e agora já se nota 3 picos no sinal aproximado pela série): </w:t>
       </w:r>
     </w:p>
     <w:p>
@@ -1846,25 +1795,7 @@
           <w:sz w:val="24"/>
           <w:szCs w:val="24"/>
         </w:rPr>
-        <w:t xml:space="preserve">e assim por diante. As duas últimas figuras (figuras </w:t>
-      </w:r>
-      <w:r>
-        <w:rPr>
-          <w:rFonts w:ascii="Times New Roman" w:hAnsi="Times New Roman" w:cs="Times New Roman"/>
-          <w:color w:val="000000" w:themeColor="text1"/>
-          <w:sz w:val="24"/>
-          <w:szCs w:val="24"/>
-        </w:rPr>
-        <w:t>5 e 6</w:t>
-      </w:r>
-      <w:r>
-        <w:rPr>
-          <w:rFonts w:ascii="Times New Roman" w:hAnsi="Times New Roman" w:cs="Times New Roman"/>
-          <w:color w:val="000000" w:themeColor="text1"/>
-          <w:sz w:val="24"/>
-          <w:szCs w:val="24"/>
-        </w:rPr>
-        <w:t>) ilustram esta série até k = 11 (6 termos não nulos) e até k = 49 (25 termos não nulos), respectivamente.</w:t>
+        <w:t>e assim por diante. As duas últimas figuras (figuras 5 e 6) ilustram esta série até k = 11 (6 termos não nulos) e até k = 49 (25 termos não nulos), respectivamente.</w:t>
       </w:r>
     </w:p>
     <w:p>
@@ -2140,111 +2071,2219 @@
           <w:sz w:val="20"/>
           <w:szCs w:val="24"/>
         </w:rPr>
-        <w:t>: http://webx.ubi.pt</w:t>
+        <w:t>: http://webx.ubi.pt/~felippe/texts2/an_sinais_cap7.pdf.</w:t>
+      </w:r>
+    </w:p>
+    <w:p>
+      <w:pPr>
+        <w:jc w:val="both"/>
+        <w:rPr>
+          <w:rFonts w:ascii="Times New Roman" w:hAnsi="Times New Roman" w:cs="Times New Roman"/>
+          <w:color w:val="000000" w:themeColor="text1"/>
+          <w:sz w:val="24"/>
+          <w:szCs w:val="24"/>
+        </w:rPr>
+      </w:pPr>
+      <w:r>
+        <w:rPr>
+          <w:rFonts w:ascii="Times New Roman" w:hAnsi="Times New Roman" w:cs="Times New Roman"/>
+          <w:color w:val="000000" w:themeColor="text1"/>
+          <w:sz w:val="24"/>
+          <w:szCs w:val="24"/>
+        </w:rPr>
+        <w:t>Nota-se nitidamente que o sinal x(t) aproximado pela série de Fourier vai se tornando cada vez mais próximo do original, a onda quadrada. Nos pontos t onde x(t) é um sinal contínuo esta série de Fourier converge para o próprio valor de x(t).</w:t>
+      </w:r>
+    </w:p>
+    <w:p>
+      <w:pPr>
+        <w:jc w:val="both"/>
+        <w:rPr>
+          <w:rFonts w:ascii="Times New Roman" w:hAnsi="Times New Roman" w:cs="Times New Roman"/>
+          <w:color w:val="000000" w:themeColor="text1"/>
+          <w:sz w:val="28"/>
+          <w:szCs w:val="24"/>
+        </w:rPr>
+      </w:pPr>
+      <w:r>
+        <w:rPr>
+          <w:rFonts w:ascii="Times New Roman" w:hAnsi="Times New Roman" w:cs="Times New Roman"/>
+          <w:color w:val="000000" w:themeColor="text1"/>
+          <w:sz w:val="28"/>
+          <w:szCs w:val="24"/>
+        </w:rPr>
+        <w:t>Transformada de Fourier:</w:t>
+      </w:r>
+    </w:p>
+    <w:p>
+      <w:pPr>
+        <w:ind w:firstLine="708"/>
+        <w:jc w:val="both"/>
+        <w:rPr>
+          <w:rFonts w:ascii="Times New Roman" w:hAnsi="Times New Roman" w:cs="Times New Roman"/>
+          <w:color w:val="000000" w:themeColor="text1"/>
+          <w:sz w:val="24"/>
+          <w:szCs w:val="24"/>
+        </w:rPr>
+      </w:pPr>
+      <w:r>
+        <w:rPr>
+          <w:rFonts w:ascii="Times New Roman" w:hAnsi="Times New Roman" w:cs="Times New Roman"/>
+          <w:color w:val="000000" w:themeColor="text1"/>
+          <w:sz w:val="24"/>
+          <w:szCs w:val="24"/>
+        </w:rPr>
+        <w:t>A</w:t>
+      </w:r>
+      <w:r>
+        <w:rPr>
+          <w:rFonts w:ascii="Times New Roman" w:hAnsi="Times New Roman" w:cs="Times New Roman"/>
+          <w:color w:val="000000" w:themeColor="text1"/>
+          <w:sz w:val="24"/>
+          <w:szCs w:val="24"/>
+        </w:rPr>
+        <w:t xml:space="preserve"> </w:t>
+      </w:r>
+      <w:r>
+        <w:rPr>
+          <w:rFonts w:ascii="Times New Roman" w:hAnsi="Times New Roman" w:cs="Times New Roman"/>
+          <w:bCs/>
+          <w:color w:val="000000" w:themeColor="text1"/>
+          <w:sz w:val="24"/>
+          <w:szCs w:val="24"/>
+        </w:rPr>
+        <w:t>transformada de Fourier</w:t>
+      </w:r>
+      <w:r>
+        <w:rPr>
+          <w:rFonts w:ascii="Times New Roman" w:hAnsi="Times New Roman" w:cs="Times New Roman"/>
+          <w:color w:val="000000" w:themeColor="text1"/>
+          <w:sz w:val="24"/>
+          <w:szCs w:val="24"/>
+        </w:rPr>
+        <w:t xml:space="preserve"> é uma </w:t>
+      </w:r>
+      <w:hyperlink r:id="rId12" w:tooltip="Transformada integral" w:history="1">
+        <w:r>
+          <w:rPr>
+            <w:rStyle w:val="Hyperlink"/>
+            <w:rFonts w:ascii="Times New Roman" w:hAnsi="Times New Roman" w:cs="Times New Roman"/>
+            <w:color w:val="000000" w:themeColor="text1"/>
+            <w:sz w:val="24"/>
+            <w:szCs w:val="24"/>
+            <w:u w:val="none"/>
+          </w:rPr>
+          <w:t>transformada integral</w:t>
+        </w:r>
+      </w:hyperlink>
+      <w:r>
+        <w:rPr>
+          <w:rFonts w:ascii="Times New Roman" w:hAnsi="Times New Roman" w:cs="Times New Roman"/>
+          <w:color w:val="000000" w:themeColor="text1"/>
+          <w:sz w:val="24"/>
+          <w:szCs w:val="24"/>
+        </w:rPr>
+        <w:t xml:space="preserve"> que expressa uma função em termos de </w:t>
+      </w:r>
+      <w:hyperlink r:id="rId13" w:tooltip="Função de base (página não existe)" w:history="1">
+        <w:r>
+          <w:rPr>
+            <w:rStyle w:val="Hyperlink"/>
+            <w:rFonts w:ascii="Times New Roman" w:hAnsi="Times New Roman" w:cs="Times New Roman"/>
+            <w:color w:val="000000" w:themeColor="text1"/>
+            <w:sz w:val="24"/>
+            <w:szCs w:val="24"/>
+            <w:u w:val="none"/>
+          </w:rPr>
+          <w:t>funções de base</w:t>
+        </w:r>
+      </w:hyperlink>
+      <w:r>
+        <w:rPr>
+          <w:rFonts w:ascii="Times New Roman" w:hAnsi="Times New Roman" w:cs="Times New Roman"/>
+          <w:color w:val="000000" w:themeColor="text1"/>
+          <w:sz w:val="24"/>
+          <w:szCs w:val="24"/>
+        </w:rPr>
+        <w:t xml:space="preserve"> </w:t>
+      </w:r>
+      <w:hyperlink r:id="rId14" w:tooltip="Função trigonométrica" w:history="1">
+        <w:r>
+          <w:rPr>
+            <w:rStyle w:val="Hyperlink"/>
+            <w:rFonts w:ascii="Times New Roman" w:hAnsi="Times New Roman" w:cs="Times New Roman"/>
+            <w:color w:val="000000" w:themeColor="text1"/>
+            <w:sz w:val="24"/>
+            <w:szCs w:val="24"/>
+            <w:u w:val="none"/>
+          </w:rPr>
+          <w:t>sinusoidal</w:t>
+        </w:r>
+      </w:hyperlink>
+      <w:r>
+        <w:rPr>
+          <w:rFonts w:ascii="Times New Roman" w:hAnsi="Times New Roman" w:cs="Times New Roman"/>
+          <w:color w:val="000000" w:themeColor="text1"/>
+          <w:sz w:val="24"/>
+          <w:szCs w:val="24"/>
+        </w:rPr>
+        <w:t>. Existem diversas variações diretamente relacionadas desta transformada, dependendo do tipo de função a transformar. A transformada de Fourier, decompõe uma função temporal (</w:t>
+      </w:r>
+      <w:r>
+        <w:rPr>
+          <w:rFonts w:ascii="Times New Roman" w:hAnsi="Times New Roman" w:cs="Times New Roman"/>
+          <w:i/>
+          <w:iCs/>
+          <w:color w:val="000000" w:themeColor="text1"/>
+          <w:sz w:val="24"/>
+          <w:szCs w:val="24"/>
+        </w:rPr>
+        <w:t>um sinal</w:t>
+      </w:r>
+      <w:r>
+        <w:rPr>
+          <w:rFonts w:ascii="Times New Roman" w:hAnsi="Times New Roman" w:cs="Times New Roman"/>
+          <w:color w:val="000000" w:themeColor="text1"/>
+          <w:sz w:val="24"/>
+          <w:szCs w:val="24"/>
+        </w:rPr>
+        <w:t>) em frequências, tal como um acorde de um instrumento musical pode ser expresso como a amplitude (ou volume) das suas notas constituintes. A transformada de Fourier de uma função temporal é uma função de valor complexo da frequência, cujo valor absoluto representa a soma das frequências presente na função original e cujo argumento complexo é a fase de deslocamento da base sinusoidal naquela frequência.</w:t>
+      </w:r>
+      <w:r>
+        <w:rPr>
+          <w:rFonts w:ascii="Times New Roman" w:hAnsi="Times New Roman" w:cs="Times New Roman"/>
+          <w:color w:val="000000" w:themeColor="text1"/>
+          <w:sz w:val="24"/>
+          <w:szCs w:val="24"/>
+        </w:rPr>
+        <w:t xml:space="preserve"> </w:t>
+      </w:r>
+      <w:r>
+        <w:rPr>
+          <w:rFonts w:ascii="Times New Roman" w:hAnsi="Times New Roman" w:cs="Times New Roman"/>
+          <w:color w:val="000000" w:themeColor="text1"/>
+          <w:sz w:val="24"/>
+          <w:szCs w:val="24"/>
+        </w:rPr>
+        <w:t xml:space="preserve">A transformada de Fourier é chamada de </w:t>
+      </w:r>
+      <w:r>
+        <w:rPr>
+          <w:rFonts w:ascii="Times New Roman" w:hAnsi="Times New Roman" w:cs="Times New Roman"/>
+          <w:i/>
+          <w:iCs/>
+          <w:color w:val="000000" w:themeColor="text1"/>
+          <w:sz w:val="24"/>
+          <w:szCs w:val="24"/>
+        </w:rPr>
+        <w:t>representação do domínio da frequência</w:t>
+      </w:r>
+      <w:r>
+        <w:rPr>
+          <w:rFonts w:ascii="Times New Roman" w:hAnsi="Times New Roman" w:cs="Times New Roman"/>
+          <w:color w:val="000000" w:themeColor="text1"/>
+          <w:sz w:val="24"/>
+          <w:szCs w:val="24"/>
+        </w:rPr>
+        <w:t xml:space="preserve"> do sinal original. O termo </w:t>
+      </w:r>
+      <w:r>
+        <w:rPr>
+          <w:rFonts w:ascii="Times New Roman" w:hAnsi="Times New Roman" w:cs="Times New Roman"/>
+          <w:i/>
+          <w:iCs/>
+          <w:color w:val="000000" w:themeColor="text1"/>
+          <w:sz w:val="24"/>
+          <w:szCs w:val="24"/>
+        </w:rPr>
+        <w:t>transformado de Fourier</w:t>
+      </w:r>
+      <w:r>
+        <w:rPr>
+          <w:rFonts w:ascii="Times New Roman" w:hAnsi="Times New Roman" w:cs="Times New Roman"/>
+          <w:color w:val="000000" w:themeColor="text1"/>
+          <w:sz w:val="24"/>
+          <w:szCs w:val="24"/>
+        </w:rPr>
+        <w:t xml:space="preserve"> refere-se à ambas representações do domínio frequência e a operação matemática que associa a representação domínio frequência a uma função temporal. A transformada de Fourier não é limitada a funções temporais, contudo para fins de convenção, o domínio original é comumente referido como </w:t>
+      </w:r>
+      <w:r>
+        <w:rPr>
+          <w:rFonts w:ascii="Times New Roman" w:hAnsi="Times New Roman" w:cs="Times New Roman"/>
+          <w:i/>
+          <w:iCs/>
+          <w:color w:val="000000" w:themeColor="text1"/>
+          <w:sz w:val="24"/>
+          <w:szCs w:val="24"/>
+        </w:rPr>
+        <w:t>domínio do tempo</w:t>
+      </w:r>
+      <w:r>
+        <w:rPr>
+          <w:rFonts w:ascii="Times New Roman" w:hAnsi="Times New Roman" w:cs="Times New Roman"/>
+          <w:color w:val="000000" w:themeColor="text1"/>
+          <w:sz w:val="24"/>
+          <w:szCs w:val="24"/>
+        </w:rPr>
+        <w:t xml:space="preserve">. Para muitas funções de interesse prático, pode-se definir uma operação de reversão: a </w:t>
+      </w:r>
+      <w:r>
+        <w:rPr>
+          <w:rFonts w:ascii="Times New Roman" w:hAnsi="Times New Roman" w:cs="Times New Roman"/>
+          <w:i/>
+          <w:iCs/>
+          <w:color w:val="000000" w:themeColor="text1"/>
+          <w:sz w:val="24"/>
+          <w:szCs w:val="24"/>
+        </w:rPr>
+        <w:t>transformada inversa de Fourier</w:t>
+      </w:r>
+      <w:r>
+        <w:rPr>
+          <w:rFonts w:ascii="Times New Roman" w:hAnsi="Times New Roman" w:cs="Times New Roman"/>
+          <w:color w:val="000000" w:themeColor="text1"/>
+          <w:sz w:val="24"/>
+          <w:szCs w:val="24"/>
+        </w:rPr>
+        <w:t xml:space="preserve">, também chamada de </w:t>
+      </w:r>
+      <w:r>
+        <w:rPr>
+          <w:rFonts w:ascii="Times New Roman" w:hAnsi="Times New Roman" w:cs="Times New Roman"/>
+          <w:i/>
+          <w:iCs/>
+          <w:color w:val="000000" w:themeColor="text1"/>
+          <w:sz w:val="24"/>
+          <w:szCs w:val="24"/>
+        </w:rPr>
+        <w:t>síntese de Fourier</w:t>
+      </w:r>
+      <w:r>
+        <w:rPr>
+          <w:rFonts w:ascii="Times New Roman" w:hAnsi="Times New Roman" w:cs="Times New Roman"/>
+          <w:color w:val="000000" w:themeColor="text1"/>
+          <w:sz w:val="24"/>
+          <w:szCs w:val="24"/>
+        </w:rPr>
+        <w:t>, de um domínio de frequência combina as contribuições de todas as frequências diferentes para a reconstituição de uma função temporal original.</w:t>
+      </w:r>
+    </w:p>
+    <w:p>
+      <w:pPr>
+        <w:ind w:firstLine="708"/>
+        <w:jc w:val="both"/>
+        <w:rPr>
+          <w:rFonts w:ascii="Times New Roman" w:hAnsi="Times New Roman" w:cs="Times New Roman"/>
+          <w:color w:val="000000" w:themeColor="text1"/>
+          <w:sz w:val="24"/>
+          <w:szCs w:val="24"/>
+        </w:rPr>
+      </w:pPr>
+      <w:r>
+        <w:rPr>
+          <w:rFonts w:ascii="Times New Roman" w:hAnsi="Times New Roman" w:cs="Times New Roman"/>
+          <w:color w:val="000000" w:themeColor="text1"/>
+          <w:sz w:val="24"/>
+          <w:szCs w:val="24"/>
+        </w:rPr>
+        <w:t xml:space="preserve">Diversas notações são convencionadas para denotar a transformação de Fourier de uma função </w:t>
+      </w:r>
+      <w:proofErr w:type="gramStart"/>
+      <w:r>
+        <w:rPr>
+          <w:rStyle w:val="mwe-math-mathml-inline"/>
+          <w:rFonts w:ascii="Times New Roman" w:hAnsi="Times New Roman" w:cs="Times New Roman"/>
+          <w:color w:val="000000" w:themeColor="text1"/>
+          <w:sz w:val="24"/>
+          <w:szCs w:val="24"/>
+        </w:rPr>
+        <w:t>f :</w:t>
+      </w:r>
+      <w:proofErr w:type="gramEnd"/>
+      <w:r>
+        <w:rPr>
+          <w:rStyle w:val="mwe-math-mathml-inline"/>
+          <w:rFonts w:ascii="Times New Roman" w:hAnsi="Times New Roman" w:cs="Times New Roman"/>
+          <w:color w:val="000000" w:themeColor="text1"/>
+          <w:sz w:val="24"/>
+          <w:szCs w:val="24"/>
+        </w:rPr>
+        <w:t xml:space="preserve"> R → C </w:t>
+      </w:r>
+      <w:r>
+        <w:rPr>
+          <w:rFonts w:ascii="Times New Roman" w:hAnsi="Times New Roman" w:cs="Times New Roman"/>
+          <w:color w:val="000000" w:themeColor="text1"/>
+          <w:sz w:val="24"/>
+          <w:szCs w:val="24"/>
+        </w:rPr>
+        <w:t>. Utilizaremos a seguinte representação:</w:t>
+      </w:r>
+    </w:p>
+    <w:p>
+      <w:pPr>
+        <w:keepNext/>
+        <w:jc w:val="both"/>
+        <w:rPr>
+          <w:color w:val="000000" w:themeColor="text1"/>
+        </w:rPr>
+      </w:pPr>
+      <w:r>
+        <w:rPr>
+          <w:noProof/>
+          <w:color w:val="000000" w:themeColor="text1"/>
+        </w:rPr>
+        <w:lastRenderedPageBreak/>
+        <w:drawing>
+          <wp:inline distT="0" distB="0" distL="0" distR="0" wp14:anchorId="47E14000" wp14:editId="22FF8F66">
+            <wp:extent cx="5400040" cy="2367280"/>
+            <wp:effectExtent l="0" t="0" r="0" b="0"/>
+            <wp:docPr id="16" name="Imagem 16"/>
+            <wp:cNvGraphicFramePr>
+              <a:graphicFrameLocks xmlns:a="http://schemas.openxmlformats.org/drawingml/2006/main" noChangeAspect="1"/>
+            </wp:cNvGraphicFramePr>
+            <a:graphic xmlns:a="http://schemas.openxmlformats.org/drawingml/2006/main">
+              <a:graphicData uri="http://schemas.openxmlformats.org/drawingml/2006/picture">
+                <pic:pic xmlns:pic="http://schemas.openxmlformats.org/drawingml/2006/picture">
+                  <pic:nvPicPr>
+                    <pic:cNvPr id="1" name=""/>
+                    <pic:cNvPicPr/>
+                  </pic:nvPicPr>
+                  <pic:blipFill>
+                    <a:blip r:embed="rId15"/>
+                    <a:stretch>
+                      <a:fillRect/>
+                    </a:stretch>
+                  </pic:blipFill>
+                  <pic:spPr>
+                    <a:xfrm>
+                      <a:off x="0" y="0"/>
+                      <a:ext cx="5400040" cy="2367280"/>
+                    </a:xfrm>
+                    <a:prstGeom prst="rect">
+                      <a:avLst/>
+                    </a:prstGeom>
+                  </pic:spPr>
+                </pic:pic>
+              </a:graphicData>
+            </a:graphic>
+          </wp:inline>
+        </w:drawing>
+      </w:r>
+    </w:p>
+    <w:p>
+      <w:pPr>
+        <w:pStyle w:val="Legenda"/>
+        <w:jc w:val="both"/>
+        <w:rPr>
+          <w:rFonts w:ascii="Times New Roman" w:hAnsi="Times New Roman" w:cs="Times New Roman"/>
+          <w:color w:val="000000" w:themeColor="text1"/>
+          <w:sz w:val="24"/>
+          <w:szCs w:val="24"/>
+        </w:rPr>
+      </w:pPr>
+      <w:r>
+        <w:rPr>
+          <w:color w:val="000000" w:themeColor="text1"/>
+        </w:rPr>
+        <w:t xml:space="preserve">Figura </w:t>
+      </w:r>
+      <w:r>
+        <w:rPr>
+          <w:color w:val="000000" w:themeColor="text1"/>
+        </w:rPr>
+        <w:fldChar w:fldCharType="begin"/>
+      </w:r>
+      <w:r>
+        <w:rPr>
+          <w:color w:val="000000" w:themeColor="text1"/>
+        </w:rPr>
+        <w:instrText xml:space="preserve"> SEQ Figura \* ARABIC </w:instrText>
+      </w:r>
+      <w:r>
+        <w:rPr>
+          <w:color w:val="000000" w:themeColor="text1"/>
+        </w:rPr>
+        <w:fldChar w:fldCharType="separate"/>
+      </w:r>
+      <w:r>
+        <w:rPr>
+          <w:noProof/>
+          <w:color w:val="000000" w:themeColor="text1"/>
+        </w:rPr>
+        <w:t>7</w:t>
+      </w:r>
+      <w:r>
+        <w:rPr>
+          <w:color w:val="000000" w:themeColor="text1"/>
+        </w:rPr>
+        <w:fldChar w:fldCharType="end"/>
+      </w:r>
+      <w:r>
+        <w:rPr>
+          <w:color w:val="000000" w:themeColor="text1"/>
+        </w:rPr>
+        <w:t>: https://pt.wikipedia.org/wiki/Transformada_de_Fourier.</w:t>
+      </w:r>
+    </w:p>
+    <w:p>
+      <w:pPr>
+        <w:keepNext/>
+        <w:jc w:val="both"/>
+        <w:rPr>
+          <w:rFonts w:ascii="Times New Roman" w:hAnsi="Times New Roman" w:cs="Times New Roman"/>
+          <w:color w:val="000000" w:themeColor="text1"/>
+          <w:sz w:val="24"/>
+        </w:rPr>
+      </w:pPr>
+      <w:r>
+        <w:rPr>
+          <w:rFonts w:ascii="Times New Roman" w:hAnsi="Times New Roman" w:cs="Times New Roman"/>
+          <w:color w:val="000000" w:themeColor="text1"/>
+          <w:sz w:val="24"/>
+        </w:rPr>
+        <w:t xml:space="preserve">Diagramas de bloco no </w:t>
       </w:r>
       <w:proofErr w:type="spellStart"/>
       <w:r>
         <w:rPr>
           <w:rFonts w:ascii="Times New Roman" w:hAnsi="Times New Roman" w:cs="Times New Roman"/>
           <w:color w:val="000000" w:themeColor="text1"/>
-          <w:sz w:val="20"/>
-          <w:szCs w:val="24"/>
-        </w:rPr>
-        <w:t>/~felippe</w:t>
+          <w:sz w:val="24"/>
+        </w:rPr>
+        <w:t>Labiew</w:t>
       </w:r>
       <w:proofErr w:type="spellEnd"/>
       <w:r>
         <w:rPr>
           <w:rFonts w:ascii="Times New Roman" w:hAnsi="Times New Roman" w:cs="Times New Roman"/>
           <w:color w:val="000000" w:themeColor="text1"/>
-          <w:sz w:val="20"/>
-          <w:szCs w:val="24"/>
-        </w:rPr>
-        <w:t>/texts2/an_sinais_cap7.pdf.</w:t>
-      </w:r>
-    </w:p>
-    <w:p>
-      <w:pPr>
-        <w:jc w:val="both"/>
-        <w:rPr>
-          <w:rFonts w:ascii="Times New Roman" w:hAnsi="Times New Roman" w:cs="Times New Roman"/>
-          <w:color w:val="000000" w:themeColor="text1"/>
-          <w:sz w:val="24"/>
-          <w:szCs w:val="24"/>
-        </w:rPr>
-      </w:pPr>
-      <w:r>
-        <w:rPr>
-          <w:rFonts w:ascii="Times New Roman" w:hAnsi="Times New Roman" w:cs="Times New Roman"/>
-          <w:color w:val="000000" w:themeColor="text1"/>
-          <w:sz w:val="24"/>
-          <w:szCs w:val="24"/>
-        </w:rPr>
-        <w:t>Nota-se nitidamente que o sinal x(t) aproximado pela série de Fourier vai se tornando cada vez mais próximo do original, a onda quadrada. Nos pontos t onde x(t) é um sinal contínuo esta série de Fourier converge para o próprio valor de x(t).</w:t>
-      </w:r>
-    </w:p>
-    <w:p>
-      <w:pPr>
-        <w:jc w:val="both"/>
-        <w:rPr>
-          <w:rFonts w:ascii="Times New Roman" w:hAnsi="Times New Roman" w:cs="Times New Roman"/>
-          <w:color w:val="000000" w:themeColor="text1"/>
-          <w:sz w:val="24"/>
-          <w:szCs w:val="24"/>
-        </w:rPr>
-      </w:pPr>
-    </w:p>
-    <w:p>
-      <w:pPr>
-        <w:jc w:val="both"/>
-        <w:rPr>
-          <w:rFonts w:ascii="Times New Roman" w:hAnsi="Times New Roman" w:cs="Times New Roman"/>
-          <w:color w:val="000000" w:themeColor="text1"/>
-          <w:sz w:val="24"/>
-          <w:szCs w:val="24"/>
-        </w:rPr>
-      </w:pPr>
-    </w:p>
-    <w:p>
-      <w:pPr>
-        <w:jc w:val="both"/>
-        <w:rPr>
-          <w:rFonts w:ascii="Times New Roman" w:hAnsi="Times New Roman" w:cs="Times New Roman"/>
-          <w:color w:val="000000" w:themeColor="text1"/>
-          <w:sz w:val="24"/>
-          <w:szCs w:val="24"/>
-        </w:rPr>
-      </w:pPr>
-    </w:p>
-    <w:p>
-      <w:pPr>
-        <w:jc w:val="both"/>
-        <w:rPr>
-          <w:rFonts w:ascii="Times New Roman" w:hAnsi="Times New Roman" w:cs="Times New Roman"/>
-          <w:color w:val="000000" w:themeColor="text1"/>
-          <w:sz w:val="24"/>
-          <w:szCs w:val="24"/>
-        </w:rPr>
-      </w:pPr>
-    </w:p>
-    <w:p>
-      <w:pPr>
-        <w:jc w:val="both"/>
-        <w:rPr>
-          <w:rFonts w:ascii="Times New Roman" w:hAnsi="Times New Roman" w:cs="Times New Roman"/>
-          <w:color w:val="000000" w:themeColor="text1"/>
-          <w:sz w:val="24"/>
-          <w:szCs w:val="24"/>
-        </w:rPr>
-      </w:pPr>
-    </w:p>
-    <w:p>
-      <w:pPr>
-        <w:jc w:val="both"/>
-        <w:rPr>
-          <w:rFonts w:ascii="Times New Roman" w:hAnsi="Times New Roman" w:cs="Times New Roman"/>
-          <w:sz w:val="24"/>
-          <w:szCs w:val="24"/>
+          <w:sz w:val="24"/>
+        </w:rPr>
+        <w:t>:</w:t>
+      </w:r>
+    </w:p>
+    <w:p>
+      <w:pPr>
+        <w:keepNext/>
+        <w:jc w:val="both"/>
+        <w:rPr>
+          <w:color w:val="000000" w:themeColor="text1"/>
+        </w:rPr>
+      </w:pPr>
+      <w:r>
+        <w:rPr>
+          <w:noProof/>
+          <w:color w:val="000000" w:themeColor="text1"/>
+        </w:rPr>
+        <w:drawing>
+          <wp:inline distT="0" distB="0" distL="0" distR="0" wp14:anchorId="18E57786" wp14:editId="4FF9E426">
+            <wp:extent cx="5400040" cy="2576195"/>
+            <wp:effectExtent l="0" t="0" r="0" b="0"/>
+            <wp:docPr id="10" name="Imagem 10"/>
+            <wp:cNvGraphicFramePr>
+              <a:graphicFrameLocks xmlns:a="http://schemas.openxmlformats.org/drawingml/2006/main" noChangeAspect="1"/>
+            </wp:cNvGraphicFramePr>
+            <a:graphic xmlns:a="http://schemas.openxmlformats.org/drawingml/2006/main">
+              <a:graphicData uri="http://schemas.openxmlformats.org/drawingml/2006/picture">
+                <pic:pic xmlns:pic="http://schemas.openxmlformats.org/drawingml/2006/picture">
+                  <pic:nvPicPr>
+                    <pic:cNvPr id="1" name=""/>
+                    <pic:cNvPicPr/>
+                  </pic:nvPicPr>
+                  <pic:blipFill>
+                    <a:blip r:embed="rId16"/>
+                    <a:stretch>
+                      <a:fillRect/>
+                    </a:stretch>
+                  </pic:blipFill>
+                  <pic:spPr>
+                    <a:xfrm>
+                      <a:off x="0" y="0"/>
+                      <a:ext cx="5400040" cy="2576195"/>
+                    </a:xfrm>
+                    <a:prstGeom prst="rect">
+                      <a:avLst/>
+                    </a:prstGeom>
+                  </pic:spPr>
+                </pic:pic>
+              </a:graphicData>
+            </a:graphic>
+          </wp:inline>
+        </w:drawing>
+      </w:r>
+    </w:p>
+    <w:p>
+      <w:pPr>
+        <w:pStyle w:val="Legenda"/>
+        <w:jc w:val="both"/>
+        <w:rPr>
+          <w:rFonts w:ascii="Times New Roman" w:hAnsi="Times New Roman" w:cs="Times New Roman"/>
+          <w:color w:val="000000" w:themeColor="text1"/>
+          <w:sz w:val="24"/>
+          <w:szCs w:val="24"/>
+        </w:rPr>
+      </w:pPr>
+      <w:r>
+        <w:rPr>
+          <w:color w:val="000000" w:themeColor="text1"/>
+        </w:rPr>
+        <w:t xml:space="preserve">Figura </w:t>
+      </w:r>
+      <w:r>
+        <w:rPr>
+          <w:color w:val="000000" w:themeColor="text1"/>
+        </w:rPr>
+        <w:fldChar w:fldCharType="begin"/>
+      </w:r>
+      <w:r>
+        <w:rPr>
+          <w:color w:val="000000" w:themeColor="text1"/>
+        </w:rPr>
+        <w:instrText xml:space="preserve"> SEQ Figura \* ARABIC </w:instrText>
+      </w:r>
+      <w:r>
+        <w:rPr>
+          <w:color w:val="000000" w:themeColor="text1"/>
+        </w:rPr>
+        <w:fldChar w:fldCharType="separate"/>
+      </w:r>
+      <w:r>
+        <w:rPr>
+          <w:noProof/>
+          <w:color w:val="000000" w:themeColor="text1"/>
+        </w:rPr>
+        <w:t>8</w:t>
+      </w:r>
+      <w:r>
+        <w:rPr>
+          <w:color w:val="000000" w:themeColor="text1"/>
+        </w:rPr>
+        <w:fldChar w:fldCharType="end"/>
+      </w:r>
+      <w:r>
+        <w:rPr>
+          <w:color w:val="000000" w:themeColor="text1"/>
+        </w:rPr>
+        <w:t>: Diagramas p/ Gerador de Função.</w:t>
+      </w:r>
+    </w:p>
+    <w:p>
+      <w:pPr>
+        <w:keepNext/>
+        <w:jc w:val="both"/>
+        <w:rPr>
+          <w:color w:val="000000" w:themeColor="text1"/>
+        </w:rPr>
+      </w:pPr>
+      <w:r>
+        <w:rPr>
+          <w:noProof/>
+          <w:color w:val="000000" w:themeColor="text1"/>
+        </w:rPr>
+        <w:drawing>
+          <wp:inline distT="0" distB="0" distL="0" distR="0" wp14:anchorId="5CCCB5C7" wp14:editId="7FF67AA5">
+            <wp:extent cx="2543175" cy="1686456"/>
+            <wp:effectExtent l="0" t="0" r="0" b="9525"/>
+            <wp:docPr id="9" name="Imagem 9"/>
+            <wp:cNvGraphicFramePr>
+              <a:graphicFrameLocks xmlns:a="http://schemas.openxmlformats.org/drawingml/2006/main" noChangeAspect="1"/>
+            </wp:cNvGraphicFramePr>
+            <a:graphic xmlns:a="http://schemas.openxmlformats.org/drawingml/2006/main">
+              <a:graphicData uri="http://schemas.openxmlformats.org/drawingml/2006/picture">
+                <pic:pic xmlns:pic="http://schemas.openxmlformats.org/drawingml/2006/picture">
+                  <pic:nvPicPr>
+                    <pic:cNvPr id="1" name=""/>
+                    <pic:cNvPicPr/>
+                  </pic:nvPicPr>
+                  <pic:blipFill>
+                    <a:blip r:embed="rId17"/>
+                    <a:stretch>
+                      <a:fillRect/>
+                    </a:stretch>
+                  </pic:blipFill>
+                  <pic:spPr>
+                    <a:xfrm>
+                      <a:off x="0" y="0"/>
+                      <a:ext cx="2548601" cy="1690054"/>
+                    </a:xfrm>
+                    <a:prstGeom prst="rect">
+                      <a:avLst/>
+                    </a:prstGeom>
+                  </pic:spPr>
+                </pic:pic>
+              </a:graphicData>
+            </a:graphic>
+          </wp:inline>
+        </w:drawing>
+      </w:r>
+    </w:p>
+    <w:p>
+      <w:pPr>
+        <w:pStyle w:val="Legenda"/>
+        <w:jc w:val="both"/>
+        <w:rPr>
+          <w:rFonts w:ascii="Times New Roman" w:hAnsi="Times New Roman" w:cs="Times New Roman"/>
+          <w:color w:val="000000" w:themeColor="text1"/>
+          <w:sz w:val="24"/>
+          <w:szCs w:val="24"/>
+        </w:rPr>
+      </w:pPr>
+      <w:r>
+        <w:rPr>
+          <w:color w:val="000000" w:themeColor="text1"/>
+        </w:rPr>
+        <w:t xml:space="preserve">Figura </w:t>
+      </w:r>
+      <w:r>
+        <w:rPr>
+          <w:color w:val="000000" w:themeColor="text1"/>
+        </w:rPr>
+        <w:fldChar w:fldCharType="begin"/>
+      </w:r>
+      <w:r>
+        <w:rPr>
+          <w:color w:val="000000" w:themeColor="text1"/>
+        </w:rPr>
+        <w:instrText xml:space="preserve"> SEQ Figura \* ARABIC </w:instrText>
+      </w:r>
+      <w:r>
+        <w:rPr>
+          <w:color w:val="000000" w:themeColor="text1"/>
+        </w:rPr>
+        <w:fldChar w:fldCharType="separate"/>
+      </w:r>
+      <w:r>
+        <w:rPr>
+          <w:noProof/>
+          <w:color w:val="000000" w:themeColor="text1"/>
+        </w:rPr>
+        <w:t>9</w:t>
+      </w:r>
+      <w:r>
+        <w:rPr>
+          <w:color w:val="000000" w:themeColor="text1"/>
+        </w:rPr>
+        <w:fldChar w:fldCharType="end"/>
+      </w:r>
+      <w:r>
+        <w:rPr>
+          <w:color w:val="000000" w:themeColor="text1"/>
+        </w:rPr>
+        <w:t xml:space="preserve">: Bloco p/ calculo </w:t>
+      </w:r>
+      <w:proofErr w:type="spellStart"/>
+      <w:r>
+        <w:rPr>
+          <w:color w:val="000000" w:themeColor="text1"/>
+        </w:rPr>
+        <w:t>wt</w:t>
+      </w:r>
+      <w:proofErr w:type="spellEnd"/>
+      <w:r>
+        <w:rPr>
+          <w:color w:val="000000" w:themeColor="text1"/>
+        </w:rPr>
+        <w:t>.</w:t>
+      </w:r>
+    </w:p>
+    <w:p>
+      <w:pPr>
+        <w:ind w:firstLine="708"/>
+        <w:jc w:val="both"/>
+        <w:rPr>
+          <w:rFonts w:ascii="Times New Roman" w:hAnsi="Times New Roman" w:cs="Times New Roman"/>
+          <w:color w:val="000000" w:themeColor="text1"/>
+          <w:sz w:val="24"/>
+        </w:rPr>
+      </w:pPr>
+      <w:r>
+        <w:rPr>
+          <w:rFonts w:ascii="Times New Roman" w:hAnsi="Times New Roman" w:cs="Times New Roman"/>
+          <w:color w:val="000000" w:themeColor="text1"/>
+          <w:sz w:val="24"/>
+        </w:rPr>
+        <w:t xml:space="preserve">A </w:t>
+      </w:r>
+      <w:r>
+        <w:rPr>
+          <w:rFonts w:ascii="Times New Roman" w:hAnsi="Times New Roman" w:cs="Times New Roman"/>
+          <w:i/>
+          <w:color w:val="000000" w:themeColor="text1"/>
+          <w:sz w:val="24"/>
+        </w:rPr>
+        <w:t>Figura 8</w:t>
+      </w:r>
+      <w:r>
+        <w:rPr>
+          <w:rFonts w:ascii="Times New Roman" w:hAnsi="Times New Roman" w:cs="Times New Roman"/>
+          <w:color w:val="000000" w:themeColor="text1"/>
+          <w:sz w:val="24"/>
+        </w:rPr>
+        <w:t xml:space="preserve">, mostra o cálculo de </w:t>
+      </w:r>
+      <w:proofErr w:type="spellStart"/>
+      <w:r>
+        <w:rPr>
+          <w:rFonts w:ascii="Times New Roman" w:hAnsi="Times New Roman" w:cs="Times New Roman"/>
+          <w:color w:val="000000" w:themeColor="text1"/>
+          <w:sz w:val="24"/>
+        </w:rPr>
+        <w:t>wt</w:t>
+      </w:r>
+      <w:proofErr w:type="spellEnd"/>
+      <w:r>
+        <w:rPr>
+          <w:rFonts w:ascii="Times New Roman" w:hAnsi="Times New Roman" w:cs="Times New Roman"/>
+          <w:color w:val="000000" w:themeColor="text1"/>
+          <w:sz w:val="24"/>
+        </w:rPr>
+        <w:t xml:space="preserve">, onde você tem a entrada da frequência selecionada pelo usuário que vai calcular o w pela fórmula w = 2πf, e utilizando um bloco </w:t>
+      </w:r>
+      <w:r>
+        <w:rPr>
+          <w:rFonts w:ascii="Times New Roman" w:hAnsi="Times New Roman" w:cs="Times New Roman"/>
+          <w:i/>
+          <w:color w:val="000000" w:themeColor="text1"/>
+          <w:sz w:val="24"/>
+        </w:rPr>
+        <w:t>for</w:t>
+      </w:r>
+      <w:r>
+        <w:rPr>
+          <w:rFonts w:ascii="Times New Roman" w:hAnsi="Times New Roman" w:cs="Times New Roman"/>
+          <w:color w:val="000000" w:themeColor="text1"/>
+          <w:sz w:val="24"/>
+        </w:rPr>
+        <w:t xml:space="preserve"> para controle do tempo através do i de interações por três mil o qual fornece a saída no gráfico, quanto maior o número que faz a divisão de i, </w:t>
+      </w:r>
+      <w:r>
+        <w:rPr>
+          <w:rFonts w:ascii="Times New Roman" w:hAnsi="Times New Roman" w:cs="Times New Roman"/>
+          <w:color w:val="000000" w:themeColor="text1"/>
+          <w:sz w:val="24"/>
+        </w:rPr>
+        <w:t xml:space="preserve">maior o número de pontos </w:t>
+      </w:r>
+      <w:r>
+        <w:rPr>
+          <w:rFonts w:ascii="Times New Roman" w:hAnsi="Times New Roman" w:cs="Times New Roman"/>
+          <w:color w:val="000000" w:themeColor="text1"/>
+          <w:sz w:val="24"/>
+        </w:rPr>
+        <w:lastRenderedPageBreak/>
+        <w:t>mostrados</w:t>
+      </w:r>
+      <w:r>
+        <w:rPr>
+          <w:rFonts w:ascii="Times New Roman" w:hAnsi="Times New Roman" w:cs="Times New Roman"/>
+          <w:color w:val="000000" w:themeColor="text1"/>
+          <w:sz w:val="24"/>
+        </w:rPr>
+        <w:t xml:space="preserve"> ou quanto menor o </w:t>
+      </w:r>
+      <w:r>
+        <w:rPr>
+          <w:rFonts w:ascii="Times New Roman" w:hAnsi="Times New Roman" w:cs="Times New Roman"/>
+          <w:color w:val="000000" w:themeColor="text1"/>
+          <w:sz w:val="24"/>
+        </w:rPr>
+        <w:t>número de pontos</w:t>
+      </w:r>
+      <w:r>
+        <w:rPr>
+          <w:rFonts w:ascii="Times New Roman" w:hAnsi="Times New Roman" w:cs="Times New Roman"/>
+          <w:color w:val="000000" w:themeColor="text1"/>
+          <w:sz w:val="24"/>
+        </w:rPr>
+        <w:t>, menos pontos serão mostrados</w:t>
+      </w:r>
+      <w:r>
+        <w:rPr>
+          <w:rFonts w:ascii="Times New Roman" w:hAnsi="Times New Roman" w:cs="Times New Roman"/>
+          <w:color w:val="000000" w:themeColor="text1"/>
+          <w:sz w:val="24"/>
+        </w:rPr>
+        <w:t>. O resultado da divisão gera</w:t>
+      </w:r>
+      <w:r>
+        <w:rPr>
+          <w:rFonts w:ascii="Times New Roman" w:hAnsi="Times New Roman" w:cs="Times New Roman"/>
+          <w:color w:val="000000" w:themeColor="text1"/>
+          <w:sz w:val="24"/>
+        </w:rPr>
+        <w:t xml:space="preserve"> </w:t>
+      </w:r>
+      <w:r>
+        <w:rPr>
+          <w:rFonts w:ascii="Times New Roman" w:hAnsi="Times New Roman" w:cs="Times New Roman"/>
+          <w:color w:val="000000" w:themeColor="text1"/>
+          <w:sz w:val="24"/>
+        </w:rPr>
+        <w:t xml:space="preserve">o </w:t>
+      </w:r>
+      <w:r>
+        <w:rPr>
+          <w:rFonts w:ascii="Times New Roman" w:hAnsi="Times New Roman" w:cs="Times New Roman"/>
+          <w:color w:val="000000" w:themeColor="text1"/>
+          <w:sz w:val="24"/>
+        </w:rPr>
+        <w:t xml:space="preserve">valor de </w:t>
+      </w:r>
+      <w:r>
+        <w:rPr>
+          <w:rFonts w:ascii="Times New Roman" w:hAnsi="Times New Roman" w:cs="Times New Roman"/>
+          <w:color w:val="000000" w:themeColor="text1"/>
+          <w:sz w:val="24"/>
+        </w:rPr>
+        <w:t xml:space="preserve">t para a multiplicação com w, e esses são um dos parâmetros que compõe a equação da série </w:t>
+      </w:r>
+      <m:oMath>
+        <m:r>
+          <w:rPr>
+            <w:rFonts w:ascii="Cambria Math" w:hAnsi="Cambria Math" w:cs="Times New Roman"/>
+            <w:color w:val="000000" w:themeColor="text1"/>
+            <w:sz w:val="24"/>
+          </w:rPr>
+          <m:t>Vo=</m:t>
+        </m:r>
+        <m:f>
+          <m:fPr>
+            <m:ctrlPr>
+              <w:rPr>
+                <w:rFonts w:ascii="Cambria Math" w:hAnsi="Cambria Math" w:cs="Times New Roman"/>
+                <w:i/>
+                <w:color w:val="000000" w:themeColor="text1"/>
+                <w:sz w:val="24"/>
+              </w:rPr>
+            </m:ctrlPr>
+          </m:fPr>
+          <m:num>
+            <m:r>
+              <w:rPr>
+                <w:rFonts w:ascii="Cambria Math" w:hAnsi="Cambria Math" w:cs="Times New Roman"/>
+                <w:color w:val="000000" w:themeColor="text1"/>
+                <w:sz w:val="24"/>
+              </w:rPr>
+              <m:t>2</m:t>
+            </m:r>
+          </m:num>
+          <m:den>
+            <m:r>
+              <w:rPr>
+                <w:rFonts w:ascii="Cambria Math" w:hAnsi="Cambria Math" w:cs="Times New Roman"/>
+                <w:color w:val="000000" w:themeColor="text1"/>
+                <w:sz w:val="24"/>
+              </w:rPr>
+              <m:t>2</m:t>
+            </m:r>
+            <m:d>
+              <m:dPr>
+                <m:ctrlPr>
+                  <w:rPr>
+                    <w:rFonts w:ascii="Cambria Math" w:hAnsi="Cambria Math" w:cs="Times New Roman"/>
+                    <w:i/>
+                    <w:color w:val="000000" w:themeColor="text1"/>
+                    <w:sz w:val="24"/>
+                  </w:rPr>
+                </m:ctrlPr>
+              </m:dPr>
+              <m:e>
+                <m:r>
+                  <w:rPr>
+                    <w:rFonts w:ascii="Cambria Math" w:hAnsi="Cambria Math" w:cs="Times New Roman"/>
+                    <w:color w:val="000000" w:themeColor="text1"/>
+                    <w:sz w:val="24"/>
+                  </w:rPr>
+                  <m:t>2n+1</m:t>
+                </m:r>
+              </m:e>
+            </m:d>
+            <m:r>
+              <w:rPr>
+                <w:rFonts w:ascii="Cambria Math" w:hAnsi="Cambria Math" w:cs="Times New Roman"/>
+                <w:color w:val="000000" w:themeColor="text1"/>
+                <w:sz w:val="24"/>
+              </w:rPr>
+              <m:t>π</m:t>
+            </m:r>
+          </m:den>
+        </m:f>
+        <m:r>
+          <w:rPr>
+            <w:rFonts w:ascii="Cambria Math" w:hAnsi="Cambria Math" w:cs="Times New Roman"/>
+            <w:color w:val="000000" w:themeColor="text1"/>
+            <w:sz w:val="24"/>
+          </w:rPr>
+          <m:t>sen((2n+1)</m:t>
+        </m:r>
+      </m:oMath>
+      <w:r>
+        <w:rPr>
+          <w:rFonts w:ascii="Times New Roman" w:hAnsi="Times New Roman" w:cs="Times New Roman"/>
+          <w:color w:val="000000" w:themeColor="text1"/>
+          <w:sz w:val="24"/>
+        </w:rPr>
+        <w:t>wt)</w:t>
+      </w:r>
+      <w:r>
+        <w:rPr>
+          <w:rFonts w:ascii="Times New Roman" w:hAnsi="Times New Roman" w:cs="Times New Roman"/>
+          <w:color w:val="000000" w:themeColor="text1"/>
+          <w:sz w:val="24"/>
+        </w:rPr>
+        <w:t xml:space="preserve"> para aproxim</w:t>
+      </w:r>
+      <w:r>
+        <w:rPr>
+          <w:rFonts w:ascii="Times New Roman" w:hAnsi="Times New Roman" w:cs="Times New Roman"/>
+          <w:color w:val="000000" w:themeColor="text1"/>
+          <w:sz w:val="24"/>
+        </w:rPr>
+        <w:t>ações da onda quadrada.</w:t>
+      </w:r>
+    </w:p>
+    <w:p>
+      <w:pPr>
+        <w:keepNext/>
+        <w:rPr>
+          <w:color w:val="000000" w:themeColor="text1"/>
+        </w:rPr>
+      </w:pPr>
+      <w:r>
+        <w:rPr>
+          <w:noProof/>
+          <w:color w:val="000000" w:themeColor="text1"/>
+        </w:rPr>
+        <w:drawing>
+          <wp:inline distT="0" distB="0" distL="0" distR="0" wp14:anchorId="0B880E82" wp14:editId="57AF8411">
+            <wp:extent cx="4829175" cy="3362325"/>
+            <wp:effectExtent l="0" t="0" r="9525" b="9525"/>
+            <wp:docPr id="11" name="Imagem 11"/>
+            <wp:cNvGraphicFramePr>
+              <a:graphicFrameLocks xmlns:a="http://schemas.openxmlformats.org/drawingml/2006/main" noChangeAspect="1"/>
+            </wp:cNvGraphicFramePr>
+            <a:graphic xmlns:a="http://schemas.openxmlformats.org/drawingml/2006/main">
+              <a:graphicData uri="http://schemas.openxmlformats.org/drawingml/2006/picture">
+                <pic:pic xmlns:pic="http://schemas.openxmlformats.org/drawingml/2006/picture">
+                  <pic:nvPicPr>
+                    <pic:cNvPr id="1" name=""/>
+                    <pic:cNvPicPr/>
+                  </pic:nvPicPr>
+                  <pic:blipFill>
+                    <a:blip r:embed="rId18"/>
+                    <a:stretch>
+                      <a:fillRect/>
+                    </a:stretch>
+                  </pic:blipFill>
+                  <pic:spPr>
+                    <a:xfrm>
+                      <a:off x="0" y="0"/>
+                      <a:ext cx="4829175" cy="3362325"/>
+                    </a:xfrm>
+                    <a:prstGeom prst="rect">
+                      <a:avLst/>
+                    </a:prstGeom>
+                  </pic:spPr>
+                </pic:pic>
+              </a:graphicData>
+            </a:graphic>
+          </wp:inline>
+        </w:drawing>
+      </w:r>
+    </w:p>
+    <w:p>
+      <w:pPr>
+        <w:pStyle w:val="Legenda"/>
+        <w:rPr>
+          <w:rFonts w:ascii="Times New Roman" w:hAnsi="Times New Roman" w:cs="Times New Roman"/>
+          <w:color w:val="000000" w:themeColor="text1"/>
+          <w:sz w:val="24"/>
+        </w:rPr>
+      </w:pPr>
+      <w:r>
+        <w:rPr>
+          <w:color w:val="000000" w:themeColor="text1"/>
+        </w:rPr>
+        <w:t xml:space="preserve">Figura </w:t>
+      </w:r>
+      <w:r>
+        <w:rPr>
+          <w:color w:val="000000" w:themeColor="text1"/>
+        </w:rPr>
+        <w:fldChar w:fldCharType="begin"/>
+      </w:r>
+      <w:r>
+        <w:rPr>
+          <w:color w:val="000000" w:themeColor="text1"/>
+        </w:rPr>
+        <w:instrText xml:space="preserve"> SEQ Figura \* ARABIC </w:instrText>
+      </w:r>
+      <w:r>
+        <w:rPr>
+          <w:color w:val="000000" w:themeColor="text1"/>
+        </w:rPr>
+        <w:fldChar w:fldCharType="separate"/>
+      </w:r>
+      <w:r>
+        <w:rPr>
+          <w:noProof/>
+          <w:color w:val="000000" w:themeColor="text1"/>
+        </w:rPr>
+        <w:t>10</w:t>
+      </w:r>
+      <w:r>
+        <w:rPr>
+          <w:color w:val="000000" w:themeColor="text1"/>
+        </w:rPr>
+        <w:fldChar w:fldCharType="end"/>
+      </w:r>
+      <w:r>
+        <w:rPr>
+          <w:color w:val="000000" w:themeColor="text1"/>
+        </w:rPr>
+        <w:t xml:space="preserve">: Bloco </w:t>
+      </w:r>
+      <w:r>
+        <w:rPr>
+          <w:color w:val="000000" w:themeColor="text1"/>
+        </w:rPr>
+        <w:t xml:space="preserve">do cálculo dos </w:t>
+      </w:r>
+      <w:r>
+        <w:rPr>
+          <w:color w:val="000000" w:themeColor="text1"/>
+        </w:rPr>
+        <w:t>harmônic</w:t>
+      </w:r>
+      <w:r>
+        <w:rPr>
+          <w:color w:val="000000" w:themeColor="text1"/>
+        </w:rPr>
+        <w:t>o</w:t>
+      </w:r>
+      <w:r>
+        <w:rPr>
+          <w:color w:val="000000" w:themeColor="text1"/>
+        </w:rPr>
+        <w:t>s.</w:t>
+      </w:r>
+    </w:p>
+    <w:p>
+      <w:pPr>
+        <w:jc w:val="both"/>
+        <w:rPr>
+          <w:rFonts w:ascii="Times New Roman" w:hAnsi="Times New Roman" w:cs="Times New Roman"/>
+          <w:color w:val="000000" w:themeColor="text1"/>
+          <w:sz w:val="24"/>
+        </w:rPr>
+      </w:pPr>
+      <w:r>
+        <w:rPr>
+          <w:rFonts w:ascii="Times New Roman" w:hAnsi="Times New Roman" w:cs="Times New Roman"/>
+          <w:color w:val="000000" w:themeColor="text1"/>
+          <w:sz w:val="24"/>
+        </w:rPr>
+        <w:tab/>
+        <w:t xml:space="preserve">Na Figura 9, o primeiro bloco </w:t>
+      </w:r>
+      <w:r>
+        <w:rPr>
+          <w:rFonts w:ascii="Times New Roman" w:hAnsi="Times New Roman" w:cs="Times New Roman"/>
+          <w:i/>
+          <w:color w:val="000000" w:themeColor="text1"/>
+          <w:sz w:val="24"/>
+        </w:rPr>
+        <w:t>for</w:t>
+      </w:r>
+      <w:r>
+        <w:rPr>
+          <w:rFonts w:ascii="Times New Roman" w:hAnsi="Times New Roman" w:cs="Times New Roman"/>
+          <w:color w:val="000000" w:themeColor="text1"/>
+          <w:sz w:val="24"/>
+        </w:rPr>
+        <w:t xml:space="preserve"> é utilizado para o cálculo dos harmônicos com as entradas dos parâmetros </w:t>
+      </w:r>
+      <w:proofErr w:type="spellStart"/>
+      <w:r>
+        <w:rPr>
+          <w:rFonts w:ascii="Times New Roman" w:hAnsi="Times New Roman" w:cs="Times New Roman"/>
+          <w:color w:val="000000" w:themeColor="text1"/>
+          <w:sz w:val="24"/>
+        </w:rPr>
+        <w:t>wt</w:t>
+      </w:r>
+      <w:proofErr w:type="spellEnd"/>
+      <w:r>
+        <w:rPr>
+          <w:rFonts w:ascii="Times New Roman" w:hAnsi="Times New Roman" w:cs="Times New Roman"/>
+          <w:color w:val="000000" w:themeColor="text1"/>
+          <w:sz w:val="24"/>
+        </w:rPr>
+        <w:t xml:space="preserve"> e n, o valor de n corresponde a cada entrada de harmônicos selecionado pelo usuário que seria </w:t>
+      </w:r>
+      <w:r>
+        <w:rPr>
+          <w:rFonts w:ascii="Times New Roman" w:hAnsi="Times New Roman" w:cs="Times New Roman"/>
+          <w:color w:val="000000" w:themeColor="text1"/>
+          <w:sz w:val="24"/>
+        </w:rPr>
+        <w:t>o</w:t>
+      </w:r>
+      <w:r>
+        <w:rPr>
+          <w:rFonts w:ascii="Times New Roman" w:hAnsi="Times New Roman" w:cs="Times New Roman"/>
+          <w:color w:val="000000" w:themeColor="text1"/>
+          <w:sz w:val="24"/>
+        </w:rPr>
+        <w:t xml:space="preserve"> k da equação de série de Fourier citado na introdução.</w:t>
+      </w:r>
+    </w:p>
+    <w:p>
+      <w:pPr>
+        <w:keepNext/>
+        <w:rPr>
+          <w:color w:val="000000" w:themeColor="text1"/>
+        </w:rPr>
+      </w:pPr>
+      <w:r>
+        <w:rPr>
+          <w:noProof/>
+          <w:color w:val="000000" w:themeColor="text1"/>
+        </w:rPr>
+        <w:drawing>
+          <wp:inline distT="0" distB="0" distL="0" distR="0" wp14:anchorId="54266605" wp14:editId="67BDF1E9">
+            <wp:extent cx="3648075" cy="2314575"/>
+            <wp:effectExtent l="0" t="0" r="9525" b="9525"/>
+            <wp:docPr id="12" name="Imagem 12"/>
+            <wp:cNvGraphicFramePr>
+              <a:graphicFrameLocks xmlns:a="http://schemas.openxmlformats.org/drawingml/2006/main" noChangeAspect="1"/>
+            </wp:cNvGraphicFramePr>
+            <a:graphic xmlns:a="http://schemas.openxmlformats.org/drawingml/2006/main">
+              <a:graphicData uri="http://schemas.openxmlformats.org/drawingml/2006/picture">
+                <pic:pic xmlns:pic="http://schemas.openxmlformats.org/drawingml/2006/picture">
+                  <pic:nvPicPr>
+                    <pic:cNvPr id="1" name=""/>
+                    <pic:cNvPicPr/>
+                  </pic:nvPicPr>
+                  <pic:blipFill>
+                    <a:blip r:embed="rId19"/>
+                    <a:stretch>
+                      <a:fillRect/>
+                    </a:stretch>
+                  </pic:blipFill>
+                  <pic:spPr>
+                    <a:xfrm>
+                      <a:off x="0" y="0"/>
+                      <a:ext cx="3648075" cy="2314575"/>
+                    </a:xfrm>
+                    <a:prstGeom prst="rect">
+                      <a:avLst/>
+                    </a:prstGeom>
+                  </pic:spPr>
+                </pic:pic>
+              </a:graphicData>
+            </a:graphic>
+          </wp:inline>
+        </w:drawing>
+      </w:r>
+    </w:p>
+    <w:p>
+      <w:pPr>
+        <w:pStyle w:val="Legenda"/>
+        <w:rPr>
+          <w:rFonts w:ascii="Times New Roman" w:hAnsi="Times New Roman" w:cs="Times New Roman"/>
+          <w:color w:val="000000" w:themeColor="text1"/>
+          <w:sz w:val="24"/>
+        </w:rPr>
+      </w:pPr>
+      <w:r>
+        <w:rPr>
+          <w:color w:val="000000" w:themeColor="text1"/>
+        </w:rPr>
+        <w:t xml:space="preserve">Figura </w:t>
+      </w:r>
+      <w:r>
+        <w:rPr>
+          <w:color w:val="000000" w:themeColor="text1"/>
+        </w:rPr>
+        <w:fldChar w:fldCharType="begin"/>
+      </w:r>
+      <w:r>
+        <w:rPr>
+          <w:color w:val="000000" w:themeColor="text1"/>
+        </w:rPr>
+        <w:instrText xml:space="preserve"> SEQ Figura \* ARABIC </w:instrText>
+      </w:r>
+      <w:r>
+        <w:rPr>
+          <w:color w:val="000000" w:themeColor="text1"/>
+        </w:rPr>
+        <w:fldChar w:fldCharType="separate"/>
+      </w:r>
+      <w:r>
+        <w:rPr>
+          <w:noProof/>
+          <w:color w:val="000000" w:themeColor="text1"/>
+        </w:rPr>
+        <w:t>11</w:t>
+      </w:r>
+      <w:r>
+        <w:rPr>
+          <w:color w:val="000000" w:themeColor="text1"/>
+        </w:rPr>
+        <w:fldChar w:fldCharType="end"/>
+      </w:r>
+      <w:r>
+        <w:rPr>
+          <w:color w:val="000000" w:themeColor="text1"/>
+        </w:rPr>
+        <w:t>: Bloco somatório dos harmônicos.</w:t>
+      </w:r>
+    </w:p>
+    <w:p>
+      <w:pPr>
+        <w:rPr>
+          <w:rFonts w:ascii="Times New Roman" w:hAnsi="Times New Roman" w:cs="Times New Roman"/>
+          <w:color w:val="000000" w:themeColor="text1"/>
+          <w:sz w:val="24"/>
+        </w:rPr>
+      </w:pPr>
+      <w:r>
+        <w:rPr>
+          <w:rFonts w:ascii="Times New Roman" w:hAnsi="Times New Roman" w:cs="Times New Roman"/>
+          <w:color w:val="000000" w:themeColor="text1"/>
+          <w:sz w:val="24"/>
+        </w:rPr>
+        <w:tab/>
+        <w:t xml:space="preserve">Na </w:t>
+      </w:r>
+      <w:r>
+        <w:rPr>
+          <w:rFonts w:ascii="Times New Roman" w:hAnsi="Times New Roman" w:cs="Times New Roman"/>
+          <w:i/>
+          <w:color w:val="000000" w:themeColor="text1"/>
+          <w:sz w:val="24"/>
+        </w:rPr>
+        <w:t>Figura 10</w:t>
+      </w:r>
+      <w:r>
+        <w:rPr>
+          <w:rFonts w:ascii="Times New Roman" w:hAnsi="Times New Roman" w:cs="Times New Roman"/>
+          <w:color w:val="000000" w:themeColor="text1"/>
+          <w:sz w:val="24"/>
+        </w:rPr>
+        <w:t>, o bloco está efetuando os cálculos a cada interação e guardando em um vetor para cada harmônico</w:t>
+      </w:r>
+      <w:r>
+        <w:rPr>
+          <w:rFonts w:ascii="Times New Roman" w:hAnsi="Times New Roman" w:cs="Times New Roman"/>
+          <w:color w:val="000000" w:themeColor="text1"/>
+          <w:sz w:val="24"/>
+        </w:rPr>
+        <w:t xml:space="preserve">, conforme vão ampliando o número de entrada dos harmônicos, o cálculo realiza </w:t>
+      </w:r>
+      <w:r>
+        <w:rPr>
+          <w:rFonts w:ascii="Times New Roman" w:hAnsi="Times New Roman" w:cs="Times New Roman"/>
+          <w:color w:val="000000" w:themeColor="text1"/>
+          <w:sz w:val="24"/>
+        </w:rPr>
+        <w:t>as somas</w:t>
+      </w:r>
+      <w:r>
+        <w:rPr>
+          <w:rFonts w:ascii="Times New Roman" w:hAnsi="Times New Roman" w:cs="Times New Roman"/>
+          <w:color w:val="000000" w:themeColor="text1"/>
+          <w:sz w:val="24"/>
+        </w:rPr>
+        <w:t xml:space="preserve"> dos senos para resultar aproximação de uma onda quadrada</w:t>
+      </w:r>
+      <w:r>
+        <w:rPr>
+          <w:rFonts w:ascii="Times New Roman" w:hAnsi="Times New Roman" w:cs="Times New Roman"/>
+          <w:color w:val="000000" w:themeColor="text1"/>
+          <w:sz w:val="24"/>
+        </w:rPr>
+        <w:t xml:space="preserve"> conforme mostrado na introdução</w:t>
+      </w:r>
+      <w:r>
+        <w:rPr>
+          <w:rFonts w:ascii="Times New Roman" w:hAnsi="Times New Roman" w:cs="Times New Roman"/>
+          <w:color w:val="000000" w:themeColor="text1"/>
+          <w:sz w:val="24"/>
+        </w:rPr>
+        <w:t>.</w:t>
+      </w:r>
+    </w:p>
+    <w:p>
+      <w:pPr>
+        <w:keepNext/>
+        <w:rPr>
+          <w:color w:val="000000" w:themeColor="text1"/>
+        </w:rPr>
+      </w:pPr>
+      <w:r>
+        <w:rPr>
+          <w:noProof/>
+          <w:color w:val="000000" w:themeColor="text1"/>
+        </w:rPr>
+        <w:lastRenderedPageBreak/>
+        <w:drawing>
+          <wp:inline distT="0" distB="0" distL="0" distR="0" wp14:anchorId="6EDCAA81" wp14:editId="3411BAA2">
+            <wp:extent cx="5400040" cy="3245485"/>
+            <wp:effectExtent l="0" t="0" r="0" b="0"/>
+            <wp:docPr id="13" name="Imagem 13"/>
+            <wp:cNvGraphicFramePr>
+              <a:graphicFrameLocks xmlns:a="http://schemas.openxmlformats.org/drawingml/2006/main" noChangeAspect="1"/>
+            </wp:cNvGraphicFramePr>
+            <a:graphic xmlns:a="http://schemas.openxmlformats.org/drawingml/2006/main">
+              <a:graphicData uri="http://schemas.openxmlformats.org/drawingml/2006/picture">
+                <pic:pic xmlns:pic="http://schemas.openxmlformats.org/drawingml/2006/picture">
+                  <pic:nvPicPr>
+                    <pic:cNvPr id="1" name=""/>
+                    <pic:cNvPicPr/>
+                  </pic:nvPicPr>
+                  <pic:blipFill>
+                    <a:blip r:embed="rId20"/>
+                    <a:stretch>
+                      <a:fillRect/>
+                    </a:stretch>
+                  </pic:blipFill>
+                  <pic:spPr>
+                    <a:xfrm>
+                      <a:off x="0" y="0"/>
+                      <a:ext cx="5400040" cy="3245485"/>
+                    </a:xfrm>
+                    <a:prstGeom prst="rect">
+                      <a:avLst/>
+                    </a:prstGeom>
+                  </pic:spPr>
+                </pic:pic>
+              </a:graphicData>
+            </a:graphic>
+          </wp:inline>
+        </w:drawing>
+      </w:r>
+    </w:p>
+    <w:p>
+      <w:pPr>
+        <w:pStyle w:val="Legenda"/>
+        <w:rPr>
+          <w:rFonts w:ascii="Times New Roman" w:hAnsi="Times New Roman" w:cs="Times New Roman"/>
+          <w:color w:val="000000" w:themeColor="text1"/>
+          <w:sz w:val="24"/>
+        </w:rPr>
+      </w:pPr>
+      <w:r>
+        <w:rPr>
+          <w:color w:val="000000" w:themeColor="text1"/>
+        </w:rPr>
+        <w:t xml:space="preserve">Figura </w:t>
+      </w:r>
+      <w:r>
+        <w:rPr>
+          <w:color w:val="000000" w:themeColor="text1"/>
+        </w:rPr>
+        <w:fldChar w:fldCharType="begin"/>
+      </w:r>
+      <w:r>
+        <w:rPr>
+          <w:color w:val="000000" w:themeColor="text1"/>
+        </w:rPr>
+        <w:instrText xml:space="preserve"> SEQ Figura \* ARABIC </w:instrText>
+      </w:r>
+      <w:r>
+        <w:rPr>
+          <w:color w:val="000000" w:themeColor="text1"/>
+        </w:rPr>
+        <w:fldChar w:fldCharType="separate"/>
+      </w:r>
+      <w:r>
+        <w:rPr>
+          <w:noProof/>
+          <w:color w:val="000000" w:themeColor="text1"/>
+        </w:rPr>
+        <w:t>12</w:t>
+      </w:r>
+      <w:r>
+        <w:rPr>
+          <w:color w:val="000000" w:themeColor="text1"/>
+        </w:rPr>
+        <w:fldChar w:fldCharType="end"/>
+      </w:r>
+      <w:r>
+        <w:rPr>
+          <w:color w:val="000000" w:themeColor="text1"/>
+        </w:rPr>
+        <w:t>: Blocos p/ formação das ondas.</w:t>
+      </w:r>
+    </w:p>
+    <w:p>
+      <w:pPr>
+        <w:jc w:val="both"/>
+        <w:rPr>
+          <w:rFonts w:ascii="Times New Roman" w:hAnsi="Times New Roman" w:cs="Times New Roman"/>
+          <w:color w:val="000000" w:themeColor="text1"/>
+          <w:sz w:val="24"/>
+        </w:rPr>
+      </w:pPr>
+      <w:r>
+        <w:rPr>
+          <w:rFonts w:ascii="Times New Roman" w:hAnsi="Times New Roman" w:cs="Times New Roman"/>
+          <w:color w:val="000000" w:themeColor="text1"/>
+          <w:sz w:val="24"/>
+        </w:rPr>
+        <w:tab/>
+        <w:t xml:space="preserve">Na </w:t>
+      </w:r>
+      <w:r>
+        <w:rPr>
+          <w:rFonts w:ascii="Times New Roman" w:hAnsi="Times New Roman" w:cs="Times New Roman"/>
+          <w:i/>
+          <w:color w:val="000000" w:themeColor="text1"/>
+          <w:sz w:val="24"/>
+        </w:rPr>
+        <w:t>Figura 11</w:t>
+      </w:r>
+      <w:r>
+        <w:rPr>
+          <w:rFonts w:ascii="Times New Roman" w:hAnsi="Times New Roman" w:cs="Times New Roman"/>
+          <w:color w:val="000000" w:themeColor="text1"/>
+          <w:sz w:val="24"/>
+        </w:rPr>
+        <w:t xml:space="preserve">, para o segundo for utilizado, conforme o usuário insere o número de harmônicos </w:t>
+      </w:r>
+      <w:r>
+        <w:rPr>
+          <w:rFonts w:ascii="Times New Roman" w:hAnsi="Times New Roman" w:cs="Times New Roman"/>
+          <w:color w:val="000000" w:themeColor="text1"/>
+          <w:sz w:val="24"/>
+        </w:rPr>
+        <w:t xml:space="preserve">e também </w:t>
+      </w:r>
+      <w:r>
+        <w:rPr>
+          <w:rFonts w:ascii="Times New Roman" w:hAnsi="Times New Roman" w:cs="Times New Roman"/>
+          <w:color w:val="000000" w:themeColor="text1"/>
+          <w:sz w:val="24"/>
+        </w:rPr>
+        <w:t xml:space="preserve">é realizado a multiplicação da amplitude selecionado pelo usuário a respeito da série de Fourier e na saída do bloco </w:t>
+      </w:r>
+      <w:r>
+        <w:rPr>
+          <w:rFonts w:ascii="Times New Roman" w:hAnsi="Times New Roman" w:cs="Times New Roman"/>
+          <w:i/>
+          <w:color w:val="000000" w:themeColor="text1"/>
+          <w:sz w:val="24"/>
+        </w:rPr>
+        <w:t>for</w:t>
+      </w:r>
+      <w:r>
+        <w:rPr>
+          <w:rFonts w:ascii="Times New Roman" w:hAnsi="Times New Roman" w:cs="Times New Roman"/>
+          <w:color w:val="000000" w:themeColor="text1"/>
+          <w:sz w:val="24"/>
+        </w:rPr>
+        <w:t xml:space="preserve">, utilizamos um shift </w:t>
+      </w:r>
+      <w:proofErr w:type="spellStart"/>
+      <w:r>
+        <w:rPr>
+          <w:rFonts w:ascii="Times New Roman" w:hAnsi="Times New Roman" w:cs="Times New Roman"/>
+          <w:color w:val="000000" w:themeColor="text1"/>
+          <w:sz w:val="24"/>
+        </w:rPr>
+        <w:t>register</w:t>
+      </w:r>
+      <w:proofErr w:type="spellEnd"/>
+      <w:r>
+        <w:rPr>
+          <w:rFonts w:ascii="Times New Roman" w:hAnsi="Times New Roman" w:cs="Times New Roman"/>
+          <w:color w:val="000000" w:themeColor="text1"/>
+          <w:sz w:val="24"/>
+        </w:rPr>
+        <w:t xml:space="preserve"> para soma </w:t>
+      </w:r>
+      <w:r>
+        <w:rPr>
+          <w:rFonts w:ascii="Times New Roman" w:hAnsi="Times New Roman" w:cs="Times New Roman"/>
+          <w:color w:val="000000" w:themeColor="text1"/>
+          <w:sz w:val="24"/>
+        </w:rPr>
+        <w:t xml:space="preserve">e mantendo os valores anteriores para </w:t>
+      </w:r>
+      <w:r>
+        <w:rPr>
+          <w:rFonts w:ascii="Times New Roman" w:hAnsi="Times New Roman" w:cs="Times New Roman"/>
+          <w:color w:val="000000" w:themeColor="text1"/>
+          <w:sz w:val="24"/>
+        </w:rPr>
+        <w:t>as equações e gerar o resultado esperado.</w:t>
+      </w:r>
+    </w:p>
+    <w:p>
+      <w:pPr>
+        <w:keepNext/>
+        <w:rPr>
+          <w:color w:val="000000" w:themeColor="text1"/>
+        </w:rPr>
+      </w:pPr>
+      <w:r>
+        <w:rPr>
+          <w:noProof/>
+          <w:color w:val="000000" w:themeColor="text1"/>
+        </w:rPr>
+        <w:drawing>
+          <wp:inline distT="0" distB="0" distL="0" distR="0" wp14:anchorId="23BB364C" wp14:editId="0C8E6D78">
+            <wp:extent cx="2505075" cy="3009900"/>
+            <wp:effectExtent l="0" t="0" r="9525" b="0"/>
+            <wp:docPr id="14" name="Imagem 14"/>
+            <wp:cNvGraphicFramePr>
+              <a:graphicFrameLocks xmlns:a="http://schemas.openxmlformats.org/drawingml/2006/main" noChangeAspect="1"/>
+            </wp:cNvGraphicFramePr>
+            <a:graphic xmlns:a="http://schemas.openxmlformats.org/drawingml/2006/main">
+              <a:graphicData uri="http://schemas.openxmlformats.org/drawingml/2006/picture">
+                <pic:pic xmlns:pic="http://schemas.openxmlformats.org/drawingml/2006/picture">
+                  <pic:nvPicPr>
+                    <pic:cNvPr id="1" name=""/>
+                    <pic:cNvPicPr/>
+                  </pic:nvPicPr>
+                  <pic:blipFill>
+                    <a:blip r:embed="rId21"/>
+                    <a:stretch>
+                      <a:fillRect/>
+                    </a:stretch>
+                  </pic:blipFill>
+                  <pic:spPr>
+                    <a:xfrm>
+                      <a:off x="0" y="0"/>
+                      <a:ext cx="2505075" cy="3009900"/>
+                    </a:xfrm>
+                    <a:prstGeom prst="rect">
+                      <a:avLst/>
+                    </a:prstGeom>
+                  </pic:spPr>
+                </pic:pic>
+              </a:graphicData>
+            </a:graphic>
+          </wp:inline>
+        </w:drawing>
+      </w:r>
+    </w:p>
+    <w:p>
+      <w:pPr>
+        <w:pStyle w:val="Legenda"/>
+        <w:rPr>
+          <w:rFonts w:ascii="Times New Roman" w:hAnsi="Times New Roman" w:cs="Times New Roman"/>
+          <w:color w:val="000000" w:themeColor="text1"/>
+          <w:sz w:val="24"/>
+        </w:rPr>
+      </w:pPr>
+      <w:r>
+        <w:rPr>
+          <w:color w:val="000000" w:themeColor="text1"/>
+        </w:rPr>
+        <w:t xml:space="preserve">Figura </w:t>
+      </w:r>
+      <w:r>
+        <w:rPr>
+          <w:color w:val="000000" w:themeColor="text1"/>
+        </w:rPr>
+        <w:fldChar w:fldCharType="begin"/>
+      </w:r>
+      <w:r>
+        <w:rPr>
+          <w:color w:val="000000" w:themeColor="text1"/>
+        </w:rPr>
+        <w:instrText xml:space="preserve"> SEQ Figura \* ARABIC </w:instrText>
+      </w:r>
+      <w:r>
+        <w:rPr>
+          <w:color w:val="000000" w:themeColor="text1"/>
+        </w:rPr>
+        <w:fldChar w:fldCharType="separate"/>
+      </w:r>
+      <w:r>
+        <w:rPr>
+          <w:noProof/>
+          <w:color w:val="000000" w:themeColor="text1"/>
+        </w:rPr>
+        <w:t>13</w:t>
+      </w:r>
+      <w:r>
+        <w:rPr>
+          <w:color w:val="000000" w:themeColor="text1"/>
+        </w:rPr>
+        <w:fldChar w:fldCharType="end"/>
+      </w:r>
+      <w:r>
+        <w:rPr>
+          <w:color w:val="000000" w:themeColor="text1"/>
+        </w:rPr>
+        <w:t>: Bloco do FFT.</w:t>
+      </w:r>
+    </w:p>
+    <w:p>
+      <w:pPr>
+        <w:ind w:firstLine="708"/>
+        <w:jc w:val="both"/>
+        <w:rPr>
+          <w:rFonts w:ascii="Times New Roman" w:hAnsi="Times New Roman" w:cs="Times New Roman"/>
+          <w:color w:val="000000" w:themeColor="text1"/>
+          <w:sz w:val="24"/>
+        </w:rPr>
+      </w:pPr>
+      <w:r>
+        <w:rPr>
+          <w:rFonts w:ascii="Times New Roman" w:hAnsi="Times New Roman" w:cs="Times New Roman"/>
+          <w:color w:val="000000" w:themeColor="text1"/>
+          <w:sz w:val="24"/>
+          <w:szCs w:val="24"/>
+        </w:rPr>
+        <w:t xml:space="preserve">A </w:t>
+      </w:r>
+      <w:r>
+        <w:rPr>
+          <w:rFonts w:ascii="Times New Roman" w:hAnsi="Times New Roman" w:cs="Times New Roman"/>
+          <w:i/>
+          <w:color w:val="000000" w:themeColor="text1"/>
+          <w:sz w:val="24"/>
+          <w:szCs w:val="24"/>
+        </w:rPr>
+        <w:t>Figura 13</w:t>
+      </w:r>
+      <w:r>
+        <w:rPr>
+          <w:rFonts w:ascii="Times New Roman" w:hAnsi="Times New Roman" w:cs="Times New Roman"/>
+          <w:color w:val="000000" w:themeColor="text1"/>
+          <w:sz w:val="24"/>
+          <w:szCs w:val="24"/>
+        </w:rPr>
+        <w:t xml:space="preserve">, </w:t>
+      </w:r>
+      <w:r>
+        <w:rPr>
+          <w:rFonts w:ascii="Times New Roman" w:hAnsi="Times New Roman" w:cs="Times New Roman"/>
+          <w:color w:val="000000" w:themeColor="text1"/>
+          <w:sz w:val="24"/>
+          <w:szCs w:val="24"/>
+        </w:rPr>
+        <w:t>mostra o bloco FFT do Labview que nos dá a tr</w:t>
+      </w:r>
+      <w:r>
+        <w:rPr>
+          <w:rFonts w:ascii="Times New Roman" w:hAnsi="Times New Roman" w:cs="Times New Roman"/>
+          <w:bCs/>
+          <w:color w:val="000000" w:themeColor="text1"/>
+          <w:sz w:val="24"/>
+          <w:szCs w:val="24"/>
+        </w:rPr>
+        <w:t>ansformada rápida de Fourier</w:t>
+      </w:r>
+      <w:r>
+        <w:rPr>
+          <w:rFonts w:ascii="Times New Roman" w:hAnsi="Times New Roman" w:cs="Times New Roman"/>
+          <w:color w:val="000000" w:themeColor="text1"/>
+          <w:sz w:val="24"/>
+          <w:szCs w:val="24"/>
+        </w:rPr>
+        <w:t xml:space="preserve"> (em inglês </w:t>
+      </w:r>
+      <w:proofErr w:type="spellStart"/>
+      <w:r>
+        <w:rPr>
+          <w:rFonts w:ascii="Times New Roman" w:hAnsi="Times New Roman" w:cs="Times New Roman"/>
+          <w:color w:val="000000" w:themeColor="text1"/>
+          <w:sz w:val="24"/>
+          <w:szCs w:val="24"/>
+        </w:rPr>
+        <w:t>fast</w:t>
+      </w:r>
+      <w:proofErr w:type="spellEnd"/>
+      <w:r>
+        <w:rPr>
+          <w:rFonts w:ascii="Times New Roman" w:hAnsi="Times New Roman" w:cs="Times New Roman"/>
+          <w:color w:val="000000" w:themeColor="text1"/>
+          <w:sz w:val="24"/>
+          <w:szCs w:val="24"/>
+        </w:rPr>
+        <w:t xml:space="preserve"> Fourier </w:t>
+      </w:r>
+      <w:proofErr w:type="spellStart"/>
+      <w:r>
+        <w:rPr>
+          <w:rFonts w:ascii="Times New Roman" w:hAnsi="Times New Roman" w:cs="Times New Roman"/>
+          <w:color w:val="000000" w:themeColor="text1"/>
+          <w:sz w:val="24"/>
+          <w:szCs w:val="24"/>
+        </w:rPr>
+        <w:t>transform</w:t>
+      </w:r>
+      <w:proofErr w:type="spellEnd"/>
+      <w:r>
+        <w:rPr>
+          <w:rFonts w:ascii="Times New Roman" w:hAnsi="Times New Roman" w:cs="Times New Roman"/>
+          <w:color w:val="000000" w:themeColor="text1"/>
+          <w:sz w:val="24"/>
+          <w:szCs w:val="24"/>
+        </w:rPr>
+        <w:t xml:space="preserve">, ou </w:t>
+      </w:r>
+      <w:r>
+        <w:rPr>
+          <w:rFonts w:ascii="Times New Roman" w:hAnsi="Times New Roman" w:cs="Times New Roman"/>
+          <w:bCs/>
+          <w:color w:val="000000" w:themeColor="text1"/>
+          <w:sz w:val="24"/>
+          <w:szCs w:val="24"/>
+        </w:rPr>
+        <w:t>FFT</w:t>
+      </w:r>
+      <w:r>
+        <w:rPr>
+          <w:rFonts w:ascii="Times New Roman" w:hAnsi="Times New Roman" w:cs="Times New Roman"/>
+          <w:color w:val="000000" w:themeColor="text1"/>
+          <w:sz w:val="24"/>
+          <w:szCs w:val="24"/>
+        </w:rPr>
+        <w:t xml:space="preserve">) é um algoritmo eficiente para se calcular a </w:t>
+      </w:r>
+      <w:hyperlink r:id="rId22" w:tooltip="Transformada de Fourier" w:history="1">
+        <w:r>
+          <w:rPr>
+            <w:rStyle w:val="Hyperlink"/>
+            <w:rFonts w:ascii="Times New Roman" w:hAnsi="Times New Roman" w:cs="Times New Roman"/>
+            <w:color w:val="000000" w:themeColor="text1"/>
+            <w:sz w:val="24"/>
+            <w:szCs w:val="24"/>
+            <w:u w:val="none"/>
+          </w:rPr>
+          <w:t>Transformada discreta de Fourier</w:t>
+        </w:r>
+      </w:hyperlink>
+      <w:r>
+        <w:rPr>
+          <w:rFonts w:ascii="Times New Roman" w:hAnsi="Times New Roman" w:cs="Times New Roman"/>
+          <w:color w:val="000000" w:themeColor="text1"/>
+          <w:sz w:val="24"/>
+          <w:szCs w:val="24"/>
+        </w:rPr>
+        <w:t xml:space="preserve"> (</w:t>
+      </w:r>
+      <w:r>
+        <w:rPr>
+          <w:rFonts w:ascii="Times New Roman" w:hAnsi="Times New Roman" w:cs="Times New Roman"/>
+          <w:bCs/>
+          <w:color w:val="000000" w:themeColor="text1"/>
+          <w:sz w:val="24"/>
+          <w:szCs w:val="24"/>
+        </w:rPr>
+        <w:t>DFT</w:t>
+      </w:r>
+      <w:r>
+        <w:rPr>
+          <w:rFonts w:ascii="Times New Roman" w:hAnsi="Times New Roman" w:cs="Times New Roman"/>
+          <w:color w:val="000000" w:themeColor="text1"/>
+          <w:sz w:val="24"/>
+          <w:szCs w:val="24"/>
+        </w:rPr>
+        <w:t xml:space="preserve">) e a sua inversa. A análise de Fourier converte um sinal do seu domínio original para uma representação no domínio da frequência e vice-versa. Uma Transformada rápida de Fourier calcula rapidamente essas </w:t>
+      </w:r>
+      <w:r>
+        <w:rPr>
+          <w:rFonts w:ascii="Times New Roman" w:hAnsi="Times New Roman" w:cs="Times New Roman"/>
+          <w:color w:val="000000" w:themeColor="text1"/>
+          <w:sz w:val="24"/>
+          <w:szCs w:val="24"/>
+        </w:rPr>
+        <w:lastRenderedPageBreak/>
+        <w:t xml:space="preserve">transformações </w:t>
+      </w:r>
+      <w:r>
+        <w:rPr>
+          <w:rFonts w:ascii="Times New Roman" w:hAnsi="Times New Roman" w:cs="Times New Roman"/>
+          <w:color w:val="000000" w:themeColor="text1"/>
+          <w:sz w:val="24"/>
+          <w:szCs w:val="24"/>
+        </w:rPr>
+        <w:t>“</w:t>
+      </w:r>
+      <w:proofErr w:type="spellStart"/>
+      <w:r>
+        <w:rPr>
+          <w:rFonts w:ascii="Times New Roman" w:hAnsi="Times New Roman" w:cs="Times New Roman"/>
+          <w:color w:val="000000" w:themeColor="text1"/>
+          <w:sz w:val="24"/>
+          <w:szCs w:val="24"/>
+        </w:rPr>
+        <w:t>fatorizando</w:t>
+      </w:r>
+      <w:proofErr w:type="spellEnd"/>
+      <w:r>
+        <w:rPr>
+          <w:rFonts w:ascii="Times New Roman" w:hAnsi="Times New Roman" w:cs="Times New Roman"/>
+          <w:color w:val="000000" w:themeColor="text1"/>
+          <w:sz w:val="24"/>
+          <w:szCs w:val="24"/>
+        </w:rPr>
+        <w:t>”</w:t>
+      </w:r>
+      <w:r>
+        <w:rPr>
+          <w:rFonts w:ascii="Times New Roman" w:hAnsi="Times New Roman" w:cs="Times New Roman"/>
+          <w:color w:val="000000" w:themeColor="text1"/>
+          <w:sz w:val="24"/>
+          <w:szCs w:val="24"/>
+        </w:rPr>
+        <w:t xml:space="preserve"> a matriz da Transformada discreta de Fourier em um produto de fatores esparsos (principalmente zero). Como resultado, ele consegue reduzir a complexidade de calcular a Transformada discreta de Fourier</w:t>
+      </w:r>
+      <w:r>
+        <w:rPr>
+          <w:rFonts w:ascii="Times New Roman" w:hAnsi="Times New Roman" w:cs="Times New Roman"/>
+          <w:color w:val="000000" w:themeColor="text1"/>
+          <w:sz w:val="24"/>
+          <w:szCs w:val="24"/>
+        </w:rPr>
+        <w:t>.</w:t>
+      </w:r>
+      <w:r>
+        <w:rPr>
+          <w:rFonts w:ascii="Times New Roman" w:hAnsi="Times New Roman" w:cs="Times New Roman"/>
+          <w:color w:val="000000" w:themeColor="text1"/>
+          <w:sz w:val="24"/>
+        </w:rPr>
+        <w:t xml:space="preserve"> </w:t>
+      </w:r>
+    </w:p>
+    <w:p>
+      <w:pPr>
+        <w:keepNext/>
+        <w:ind w:firstLine="708"/>
+        <w:jc w:val="both"/>
+      </w:pPr>
+      <w:r>
+        <w:rPr>
+          <w:noProof/>
+        </w:rPr>
+        <w:drawing>
+          <wp:inline distT="0" distB="0" distL="0" distR="0" wp14:anchorId="6936BFDF" wp14:editId="5D9A0301">
+            <wp:extent cx="5400040" cy="6240145"/>
+            <wp:effectExtent l="0" t="0" r="0" b="8255"/>
+            <wp:docPr id="15" name="Imagem 15"/>
+            <wp:cNvGraphicFramePr>
+              <a:graphicFrameLocks xmlns:a="http://schemas.openxmlformats.org/drawingml/2006/main" noChangeAspect="1"/>
+            </wp:cNvGraphicFramePr>
+            <a:graphic xmlns:a="http://schemas.openxmlformats.org/drawingml/2006/main">
+              <a:graphicData uri="http://schemas.openxmlformats.org/drawingml/2006/picture">
+                <pic:pic xmlns:pic="http://schemas.openxmlformats.org/drawingml/2006/picture">
+                  <pic:nvPicPr>
+                    <pic:cNvPr id="1" name=""/>
+                    <pic:cNvPicPr/>
+                  </pic:nvPicPr>
+                  <pic:blipFill>
+                    <a:blip r:embed="rId23"/>
+                    <a:stretch>
+                      <a:fillRect/>
+                    </a:stretch>
+                  </pic:blipFill>
+                  <pic:spPr>
+                    <a:xfrm>
+                      <a:off x="0" y="0"/>
+                      <a:ext cx="5400040" cy="6240145"/>
+                    </a:xfrm>
+                    <a:prstGeom prst="rect">
+                      <a:avLst/>
+                    </a:prstGeom>
+                  </pic:spPr>
+                </pic:pic>
+              </a:graphicData>
+            </a:graphic>
+          </wp:inline>
+        </w:drawing>
+      </w:r>
+    </w:p>
+    <w:p>
+      <w:pPr>
+        <w:pStyle w:val="Legenda"/>
+        <w:jc w:val="both"/>
+        <w:rPr>
+          <w:rFonts w:ascii="Times New Roman" w:hAnsi="Times New Roman" w:cs="Times New Roman"/>
+          <w:color w:val="000000" w:themeColor="text1"/>
+          <w:sz w:val="24"/>
+        </w:rPr>
+      </w:pPr>
+      <w:r>
+        <w:t xml:space="preserve">Figura </w:t>
+      </w:r>
+      <w:fldSimple w:instr=" SEQ Figura \* ARABIC ">
+        <w:r>
+          <w:rPr>
+            <w:noProof/>
+          </w:rPr>
+          <w:t>14</w:t>
+        </w:r>
+      </w:fldSimple>
+      <w:r>
+        <w:t>: Exemplo com saída, pelo instrumento.</w:t>
+      </w:r>
+      <w:bookmarkStart w:id="0" w:name="_GoBack"/>
+      <w:bookmarkEnd w:id="0"/>
+    </w:p>
+    <w:p>
+      <w:pPr>
+        <w:ind w:firstLine="708"/>
+        <w:jc w:val="both"/>
+        <w:rPr>
+          <w:rFonts w:ascii="Times New Roman" w:hAnsi="Times New Roman" w:cs="Times New Roman"/>
+          <w:color w:val="000000" w:themeColor="text1"/>
+          <w:sz w:val="24"/>
+        </w:rPr>
+      </w:pPr>
+    </w:p>
+    <w:p>
+      <w:pPr>
+        <w:ind w:firstLine="708"/>
+        <w:jc w:val="both"/>
+        <w:rPr>
+          <w:rFonts w:ascii="Times New Roman" w:hAnsi="Times New Roman" w:cs="Times New Roman"/>
+          <w:color w:val="000000" w:themeColor="text1"/>
+          <w:sz w:val="24"/>
+        </w:rPr>
+      </w:pPr>
+    </w:p>
+    <w:p>
+      <w:pPr>
+        <w:ind w:firstLine="708"/>
+        <w:jc w:val="both"/>
+        <w:rPr>
+          <w:rFonts w:ascii="Times New Roman" w:hAnsi="Times New Roman" w:cs="Times New Roman"/>
+          <w:color w:val="000000" w:themeColor="text1"/>
+          <w:sz w:val="24"/>
+        </w:rPr>
+      </w:pPr>
+    </w:p>
+    <w:p>
+      <w:pPr>
+        <w:ind w:firstLine="708"/>
+        <w:jc w:val="both"/>
+        <w:rPr>
+          <w:rFonts w:ascii="Times New Roman" w:hAnsi="Times New Roman" w:cs="Times New Roman"/>
+          <w:color w:val="000000" w:themeColor="text1"/>
+          <w:sz w:val="24"/>
+        </w:rPr>
+      </w:pPr>
+    </w:p>
+    <w:p>
+      <w:pPr>
+        <w:ind w:firstLine="708"/>
+        <w:jc w:val="both"/>
+        <w:rPr>
+          <w:rFonts w:ascii="Times New Roman" w:hAnsi="Times New Roman" w:cs="Times New Roman"/>
+          <w:color w:val="000000" w:themeColor="text1"/>
+          <w:sz w:val="24"/>
+        </w:rPr>
+      </w:pPr>
+    </w:p>
+    <w:p>
+      <w:pPr>
+        <w:ind w:firstLine="708"/>
+        <w:jc w:val="both"/>
+        <w:rPr>
+          <w:rFonts w:ascii="Times New Roman" w:hAnsi="Times New Roman" w:cs="Times New Roman"/>
+          <w:color w:val="000000" w:themeColor="text1"/>
+          <w:sz w:val="24"/>
+        </w:rPr>
+      </w:pPr>
+    </w:p>
+    <w:p>
+      <w:pPr>
+        <w:ind w:firstLine="708"/>
+        <w:jc w:val="both"/>
+        <w:rPr>
+          <w:rFonts w:ascii="Times New Roman" w:hAnsi="Times New Roman" w:cs="Times New Roman"/>
+          <w:color w:val="000000" w:themeColor="text1"/>
+          <w:sz w:val="24"/>
+        </w:rPr>
+      </w:pPr>
+    </w:p>
+    <w:p>
+      <w:pPr>
+        <w:ind w:firstLine="708"/>
+        <w:jc w:val="both"/>
+        <w:rPr>
+          <w:rFonts w:ascii="Times New Roman" w:hAnsi="Times New Roman" w:cs="Times New Roman"/>
+          <w:color w:val="000000" w:themeColor="text1"/>
+          <w:sz w:val="24"/>
+        </w:rPr>
+      </w:pPr>
+    </w:p>
+    <w:p>
+      <w:pPr>
+        <w:ind w:firstLine="708"/>
+        <w:jc w:val="both"/>
+        <w:rPr>
+          <w:rFonts w:ascii="Times New Roman" w:hAnsi="Times New Roman" w:cs="Times New Roman"/>
+          <w:color w:val="000000" w:themeColor="text1"/>
+          <w:sz w:val="24"/>
+        </w:rPr>
+      </w:pPr>
+    </w:p>
+    <w:p>
+      <w:pPr>
+        <w:ind w:firstLine="708"/>
+        <w:jc w:val="both"/>
+        <w:rPr>
+          <w:rFonts w:ascii="Times New Roman" w:hAnsi="Times New Roman" w:cs="Times New Roman"/>
+          <w:color w:val="000000" w:themeColor="text1"/>
+          <w:sz w:val="24"/>
+        </w:rPr>
+      </w:pPr>
+    </w:p>
+    <w:p>
+      <w:pPr>
+        <w:ind w:firstLine="708"/>
+        <w:jc w:val="both"/>
+        <w:rPr>
+          <w:rFonts w:ascii="Times New Roman" w:hAnsi="Times New Roman" w:cs="Times New Roman"/>
+          <w:color w:val="000000" w:themeColor="text1"/>
+          <w:sz w:val="24"/>
+        </w:rPr>
+      </w:pPr>
+    </w:p>
+    <w:p>
+      <w:pPr>
+        <w:ind w:firstLine="708"/>
+        <w:jc w:val="both"/>
+        <w:rPr>
+          <w:rFonts w:ascii="Times New Roman" w:hAnsi="Times New Roman" w:cs="Times New Roman"/>
+          <w:color w:val="000000" w:themeColor="text1"/>
+          <w:sz w:val="24"/>
+        </w:rPr>
+      </w:pPr>
+    </w:p>
+    <w:p>
+      <w:pPr>
+        <w:ind w:firstLine="708"/>
+        <w:jc w:val="both"/>
+        <w:rPr>
+          <w:rFonts w:ascii="Times New Roman" w:hAnsi="Times New Roman" w:cs="Times New Roman"/>
+          <w:color w:val="000000" w:themeColor="text1"/>
+          <w:sz w:val="24"/>
+        </w:rPr>
+      </w:pPr>
+    </w:p>
+    <w:p>
+      <w:pPr>
+        <w:ind w:firstLine="708"/>
+        <w:jc w:val="both"/>
+        <w:rPr>
+          <w:rFonts w:ascii="Times New Roman" w:hAnsi="Times New Roman" w:cs="Times New Roman"/>
+          <w:color w:val="000000" w:themeColor="text1"/>
+          <w:sz w:val="24"/>
+        </w:rPr>
+      </w:pPr>
+    </w:p>
+    <w:p>
+      <w:pPr>
+        <w:ind w:firstLine="708"/>
+        <w:jc w:val="both"/>
+        <w:rPr>
+          <w:rFonts w:ascii="Times New Roman" w:hAnsi="Times New Roman" w:cs="Times New Roman"/>
+          <w:color w:val="000000" w:themeColor="text1"/>
+          <w:sz w:val="24"/>
+        </w:rPr>
+      </w:pPr>
+    </w:p>
+    <w:p>
+      <w:pPr>
+        <w:ind w:firstLine="708"/>
+        <w:jc w:val="both"/>
+        <w:rPr>
+          <w:rFonts w:ascii="Times New Roman" w:hAnsi="Times New Roman" w:cs="Times New Roman"/>
+          <w:color w:val="000000" w:themeColor="text1"/>
+          <w:sz w:val="24"/>
+        </w:rPr>
+      </w:pPr>
+    </w:p>
+    <w:p>
+      <w:pPr>
+        <w:ind w:firstLine="708"/>
+        <w:jc w:val="both"/>
+        <w:rPr>
+          <w:rFonts w:ascii="Times New Roman" w:hAnsi="Times New Roman" w:cs="Times New Roman"/>
+          <w:color w:val="000000" w:themeColor="text1"/>
+          <w:sz w:val="24"/>
+        </w:rPr>
+      </w:pPr>
+    </w:p>
+    <w:p>
+      <w:pPr>
+        <w:ind w:firstLine="708"/>
+        <w:jc w:val="both"/>
+        <w:rPr>
+          <w:rFonts w:ascii="Times New Roman" w:hAnsi="Times New Roman" w:cs="Times New Roman"/>
+          <w:color w:val="000000" w:themeColor="text1"/>
+          <w:sz w:val="24"/>
+        </w:rPr>
+      </w:pPr>
+    </w:p>
+    <w:p>
+      <w:pPr>
+        <w:ind w:firstLine="708"/>
+        <w:jc w:val="both"/>
+        <w:rPr>
+          <w:rFonts w:ascii="Times New Roman" w:hAnsi="Times New Roman" w:cs="Times New Roman"/>
+          <w:color w:val="000000" w:themeColor="text1"/>
+          <w:sz w:val="24"/>
+        </w:rPr>
+      </w:pPr>
+    </w:p>
+    <w:p>
+      <w:pPr>
+        <w:ind w:firstLine="708"/>
+        <w:jc w:val="both"/>
+        <w:rPr>
+          <w:rFonts w:ascii="Times New Roman" w:hAnsi="Times New Roman" w:cs="Times New Roman"/>
+          <w:color w:val="000000" w:themeColor="text1"/>
+          <w:sz w:val="24"/>
+        </w:rPr>
+      </w:pPr>
+    </w:p>
+    <w:p>
+      <w:pPr>
+        <w:ind w:firstLine="708"/>
+        <w:jc w:val="both"/>
+        <w:rPr>
+          <w:rFonts w:ascii="Times New Roman" w:hAnsi="Times New Roman" w:cs="Times New Roman"/>
+          <w:color w:val="000000" w:themeColor="text1"/>
+          <w:sz w:val="24"/>
+        </w:rPr>
+      </w:pPr>
+    </w:p>
+    <w:p>
+      <w:pPr>
+        <w:rPr>
+          <w:rFonts w:ascii="Times New Roman" w:hAnsi="Times New Roman" w:cs="Times New Roman"/>
+          <w:color w:val="000000" w:themeColor="text1"/>
+          <w:sz w:val="24"/>
+        </w:rPr>
+      </w:pPr>
+    </w:p>
+    <w:p>
+      <w:pPr>
+        <w:rPr>
+          <w:rFonts w:ascii="Times New Roman" w:hAnsi="Times New Roman" w:cs="Times New Roman"/>
+          <w:color w:val="000000" w:themeColor="text1"/>
+          <w:sz w:val="24"/>
+        </w:rPr>
+      </w:pPr>
+    </w:p>
+    <w:p>
+      <w:pPr>
+        <w:rPr>
+          <w:rFonts w:ascii="Times New Roman" w:hAnsi="Times New Roman" w:cs="Times New Roman"/>
+          <w:color w:val="000000" w:themeColor="text1"/>
+          <w:sz w:val="24"/>
         </w:rPr>
       </w:pPr>
     </w:p>
@@ -2252,17 +4291,6 @@
     <w:p/>
     <w:p/>
     <w:p/>
-    <w:p/>
-    <w:p/>
-    <w:p/>
-    <w:p/>
-    <w:p/>
-    <w:p/>
-    <w:p/>
-    <w:p/>
-    <w:p/>
-    <w:p/>
-    <w:p/>
     <w:p>
       <w:pPr>
         <w:jc w:val="center"/>
@@ -2278,7 +4306,6 @@
           <w:color w:val="000000" w:themeColor="text1"/>
           <w:sz w:val="28"/>
         </w:rPr>
-        <w:lastRenderedPageBreak/>
         <w:t>Bibliografia</w:t>
       </w:r>
     </w:p>
@@ -2321,8 +4348,13 @@
         </w:rPr>
         <w:t xml:space="preserve"> </w:t>
       </w:r>
-      <w:hyperlink r:id="rId12" w:history="1">
+      <w:hyperlink r:id="rId24" w:history="1">
         <w:r>
+          <w:rPr>
+            <w:rStyle w:val="Hyperlink"/>
+            <w:color w:val="000000" w:themeColor="text1"/>
+            <w:u w:val="none"/>
+          </w:rPr>
           <w:t xml:space="preserve"> </w:t>
         </w:r>
         <w:r>
@@ -2342,57 +4374,63 @@
           <w:color w:val="000000" w:themeColor="text1"/>
           <w:sz w:val="24"/>
         </w:rPr>
-        <w:t xml:space="preserve"> em: </w:t>
-      </w:r>
-      <w:r>
-        <w:rPr>
-          <w:rFonts w:ascii="Times New Roman" w:hAnsi="Times New Roman" w:cs="Times New Roman"/>
-          <w:color w:val="000000" w:themeColor="text1"/>
-          <w:sz w:val="24"/>
-        </w:rPr>
-        <w:t>21</w:t>
-      </w:r>
-      <w:r>
-        <w:rPr>
-          <w:rFonts w:ascii="Times New Roman" w:hAnsi="Times New Roman" w:cs="Times New Roman"/>
-          <w:color w:val="000000" w:themeColor="text1"/>
-          <w:sz w:val="24"/>
-        </w:rPr>
+        <w:t xml:space="preserve"> em: 21 out. 2018.</w:t>
+      </w:r>
+    </w:p>
+    <w:p>
+      <w:pPr>
+        <w:jc w:val="both"/>
+        <w:rPr>
+          <w:rFonts w:ascii="Times New Roman" w:hAnsi="Times New Roman" w:cs="Times New Roman"/>
+          <w:color w:val="000000" w:themeColor="text1"/>
+          <w:sz w:val="24"/>
+        </w:rPr>
+      </w:pPr>
+      <w:r>
+        <w:rPr>
+          <w:rFonts w:ascii="Times New Roman" w:hAnsi="Times New Roman" w:cs="Times New Roman"/>
+          <w:color w:val="000000" w:themeColor="text1"/>
+          <w:sz w:val="24"/>
+        </w:rPr>
+        <w:t>SÉRIE DE FOURIER. Disponível em: &lt;</w:t>
+      </w:r>
+      <w:r>
         <w:t xml:space="preserve"> </w:t>
       </w:r>
       <w:r>
         <w:rPr>
-          <w:rFonts w:ascii="Times New Roman" w:hAnsi="Times New Roman" w:cs="Times New Roman"/>
-          <w:color w:val="000000" w:themeColor="text1"/>
-          <w:sz w:val="24"/>
-        </w:rPr>
-        <w:t>out</w:t>
-      </w:r>
-      <w:r>
-        <w:rPr>
-          <w:rFonts w:ascii="Times New Roman" w:hAnsi="Times New Roman" w:cs="Times New Roman"/>
-          <w:color w:val="000000" w:themeColor="text1"/>
-          <w:sz w:val="24"/>
-        </w:rPr>
-        <w:t>. 2018.</w:t>
-      </w:r>
-    </w:p>
-    <w:p>
-      <w:pPr>
-        <w:jc w:val="both"/>
-        <w:rPr>
-          <w:rFonts w:ascii="Times New Roman" w:hAnsi="Times New Roman" w:cs="Times New Roman"/>
-          <w:color w:val="000000" w:themeColor="text1"/>
-          <w:sz w:val="24"/>
-        </w:rPr>
-      </w:pPr>
-      <w:r>
-        <w:rPr>
-          <w:rFonts w:ascii="Times New Roman" w:hAnsi="Times New Roman" w:cs="Times New Roman"/>
-          <w:color w:val="000000" w:themeColor="text1"/>
-          <w:sz w:val="24"/>
-        </w:rPr>
-        <w:t>SÉRIE DE FOURIER</w:t>
+          <w:rStyle w:val="Hyperlink"/>
+          <w:rFonts w:ascii="Times New Roman" w:hAnsi="Times New Roman" w:cs="Times New Roman"/>
+          <w:color w:val="000000" w:themeColor="text1"/>
+          <w:sz w:val="24"/>
+          <w:u w:val="none"/>
+        </w:rPr>
+        <w:t>http://www.matematica.pucminas.br/profs/web_fabiano/calculo4/sf.pdf</w:t>
+      </w:r>
+      <w:r>
+        <w:rPr>
+          <w:rFonts w:ascii="Times New Roman" w:hAnsi="Times New Roman" w:cs="Times New Roman"/>
+          <w:color w:val="000000" w:themeColor="text1"/>
+          <w:sz w:val="24"/>
+        </w:rPr>
+        <w:t>&gt;. Acesso em: 21 out. 2018.</w:t>
+      </w:r>
+    </w:p>
+    <w:p>
+      <w:pPr>
+        <w:rPr>
+          <w:rFonts w:ascii="Times New Roman" w:hAnsi="Times New Roman" w:cs="Times New Roman"/>
+          <w:color w:val="000000" w:themeColor="text1"/>
+          <w:sz w:val="24"/>
+        </w:rPr>
+      </w:pPr>
+      <w:r>
+        <w:rPr>
+          <w:rFonts w:ascii="Times New Roman" w:hAnsi="Times New Roman" w:cs="Times New Roman"/>
+          <w:color w:val="000000" w:themeColor="text1"/>
+          <w:sz w:val="24"/>
+        </w:rPr>
+        <w:t>TRANSFORMADA DE FOURIER</w:t>
       </w:r>
       <w:r>
         <w:rPr>
@@ -2407,36 +4445,57 @@
       </w:r>
       <w:r>
         <w:rPr>
-          <w:rStyle w:val="Hyperlink"/>
-          <w:rFonts w:ascii="Times New Roman" w:hAnsi="Times New Roman" w:cs="Times New Roman"/>
-          <w:color w:val="000000" w:themeColor="text1"/>
-          <w:sz w:val="24"/>
-          <w:u w:val="none"/>
-        </w:rPr>
-        <w:t>http://www.matematica.pucminas.br/profs/web_fabiano/calculo4/sf.pdf</w:t>
-      </w:r>
-      <w:r>
-        <w:rPr>
-          <w:rFonts w:ascii="Times New Roman" w:hAnsi="Times New Roman" w:cs="Times New Roman"/>
-          <w:color w:val="000000" w:themeColor="text1"/>
-          <w:sz w:val="24"/>
-        </w:rPr>
-        <w:t xml:space="preserve">&gt;. Acesso em: </w:t>
-      </w:r>
-      <w:r>
-        <w:rPr>
-          <w:rFonts w:ascii="Times New Roman" w:hAnsi="Times New Roman" w:cs="Times New Roman"/>
-          <w:color w:val="000000" w:themeColor="text1"/>
-          <w:sz w:val="24"/>
-        </w:rPr>
-        <w:t>21</w:t>
-      </w:r>
-      <w:r>
-        <w:rPr>
-          <w:rFonts w:ascii="Times New Roman" w:hAnsi="Times New Roman" w:cs="Times New Roman"/>
-          <w:color w:val="000000" w:themeColor="text1"/>
-          <w:sz w:val="24"/>
-        </w:rPr>
+          <w:rFonts w:ascii="Times New Roman" w:hAnsi="Times New Roman" w:cs="Times New Roman"/>
+        </w:rPr>
+        <w:t>https://pt.wikipedia.org/wiki/Transformada_de_Fourier</w:t>
+      </w:r>
+      <w:r>
+        <w:t xml:space="preserve">&gt;. </w:t>
+      </w:r>
+      <w:r>
+        <w:rPr>
+          <w:rFonts w:ascii="Times New Roman" w:hAnsi="Times New Roman" w:cs="Times New Roman"/>
+          <w:color w:val="000000" w:themeColor="text1"/>
+          <w:sz w:val="24"/>
+        </w:rPr>
+        <w:t>Acesso em: 21 out. 2018.</w:t>
+      </w:r>
+    </w:p>
+    <w:p>
+      <w:pPr>
+        <w:jc w:val="both"/>
+        <w:rPr>
+          <w:rFonts w:ascii="Times New Roman" w:hAnsi="Times New Roman" w:cs="Times New Roman"/>
+          <w:color w:val="000000" w:themeColor="text1"/>
+          <w:sz w:val="24"/>
+        </w:rPr>
+      </w:pPr>
+      <w:r>
+        <w:rPr>
+          <w:rFonts w:ascii="Times New Roman" w:hAnsi="Times New Roman" w:cs="Times New Roman"/>
+          <w:color w:val="000000" w:themeColor="text1"/>
+          <w:sz w:val="24"/>
+        </w:rPr>
+        <w:lastRenderedPageBreak/>
+        <w:t>T</w:t>
+      </w:r>
+      <w:r>
+        <w:rPr>
+          <w:rFonts w:ascii="Times New Roman" w:hAnsi="Times New Roman" w:cs="Times New Roman"/>
+          <w:color w:val="000000" w:themeColor="text1"/>
+          <w:sz w:val="24"/>
+        </w:rPr>
+        <w:t>RANSFORMADA RÁPIDA DE FOURIER</w:t>
+      </w:r>
+      <w:r>
+        <w:rPr>
+          <w:rFonts w:ascii="Times New Roman" w:hAnsi="Times New Roman" w:cs="Times New Roman"/>
+          <w:color w:val="000000" w:themeColor="text1"/>
+          <w:sz w:val="24"/>
+        </w:rPr>
+        <w:t>. Disponível em: &lt;</w:t>
+      </w:r>
+      <w:r>
         <w:t xml:space="preserve"> </w:t>
       </w:r>
       <w:r>
@@ -2445,15 +4504,18 @@
           <w:color w:val="000000" w:themeColor="text1"/>
           <w:sz w:val="24"/>
         </w:rPr>
-        <w:t>out</w:t>
-      </w:r>
-      <w:r>
-        <w:rPr>
-          <w:rFonts w:ascii="Times New Roman" w:hAnsi="Times New Roman" w:cs="Times New Roman"/>
-          <w:color w:val="000000" w:themeColor="text1"/>
-          <w:sz w:val="24"/>
-        </w:rPr>
-        <w:t>. 2018.</w:t>
+        <w:t>https://pt.wikipedia.org/wiki/Transformada_rápida_de_Fourier</w:t>
+      </w:r>
+      <w:r>
+        <w:t xml:space="preserve">&gt;. </w:t>
+      </w:r>
+      <w:r>
+        <w:rPr>
+          <w:rFonts w:ascii="Times New Roman" w:hAnsi="Times New Roman" w:cs="Times New Roman"/>
+          <w:color w:val="000000" w:themeColor="text1"/>
+          <w:sz w:val="24"/>
+        </w:rPr>
+        <w:t>Acesso em: 21 out. 2018.</w:t>
       </w:r>
     </w:p>
     <w:p>
@@ -2570,12 +4632,13 @@
         </w:rPr>
         <w:t>. Disponível em: &lt;</w:t>
       </w:r>
-      <w:hyperlink r:id="rId13" w:history="1">
+      <w:hyperlink r:id="rId25" w:history="1">
         <w:r>
           <w:rPr>
             <w:rStyle w:val="Hyperlink"/>
             <w:rFonts w:ascii="Times New Roman" w:hAnsi="Times New Roman" w:cs="Times New Roman"/>
             <w:color w:val="000000" w:themeColor="text1"/>
+            <w:u w:val="none"/>
             <w:bdr w:val="none" w:sz="0" w:space="0" w:color="auto" w:frame="1"/>
           </w:rPr>
           <w:t>http://www.ni.com/white-paper/4752/pt//</w:t>
@@ -2673,7 +4736,6 @@
         <w:t>&gt;. Acesso em: 27 ago. 2018.</w:t>
       </w:r>
     </w:p>
-    <w:p/>
     <w:sectPr>
       <w:pgSz w:w="11906" w:h="16838"/>
       <w:pgMar w:top="1417" w:right="1701" w:bottom="1417" w:left="1701" w:header="708" w:footer="708" w:gutter="0"/>
@@ -3151,6 +5213,39 @@
       <w:shd w:val="clear" w:color="auto" w:fill="E1DFDD"/>
     </w:rPr>
   </w:style>
+  <w:style w:type="paragraph" w:customStyle="1" w:styleId="font7">
+    <w:name w:val="font_7"/>
+    <w:basedOn w:val="Normal"/>
+    <w:rsid w:val="00021309"/>
+    <w:pPr>
+      <w:spacing w:before="100" w:beforeAutospacing="1" w:after="100" w:afterAutospacing="1" w:line="240" w:lineRule="auto"/>
+    </w:pPr>
+    <w:rPr>
+      <w:rFonts w:ascii="Times New Roman" w:eastAsia="Times New Roman" w:hAnsi="Times New Roman" w:cs="Times New Roman"/>
+      <w:sz w:val="24"/>
+      <w:szCs w:val="24"/>
+    </w:rPr>
+  </w:style>
+  <w:style w:type="character" w:customStyle="1" w:styleId="transparent">
+    <w:name w:val="transparent"/>
+    <w:basedOn w:val="Fontepargpadro"/>
+    <w:rsid w:val="00021309"/>
+  </w:style>
+  <w:style w:type="character" w:styleId="TextodoEspaoReservado">
+    <w:name w:val="Placeholder Text"/>
+    <w:basedOn w:val="Fontepargpadro"/>
+    <w:uiPriority w:val="99"/>
+    <w:semiHidden/>
+    <w:rsid w:val="00F50030"/>
+    <w:rPr>
+      <w:color w:val="808080"/>
+    </w:rPr>
+  </w:style>
+  <w:style w:type="character" w:customStyle="1" w:styleId="mwe-math-mathml-inline">
+    <w:name w:val="mwe-math-mathml-inline"/>
+    <w:basedOn w:val="Fontepargpadro"/>
+    <w:rsid w:val="009F28F9"/>
+  </w:style>
 </w:styles>
 </file>
 

</xml_diff>